<commit_message>
word doc updated, need Rohani's adorable graph though
</commit_message>
<xml_diff>
--- a/lab4files/lab4.docx
+++ b/lab4files/lab4.docx
@@ -7,11 +7,15 @@
         <w:pStyle w:val="Heading1"/>
         <w:jc w:val="center"/>
         <w:rPr>
-          <w:lang w:val="en"/>
-        </w:rPr>
-      </w:pPr>
-      <w:r>
-        <w:rPr>
+          <w:sz w:val="44"/>
+          <w:szCs w:val="44"/>
+          <w:lang w:val="en"/>
+        </w:rPr>
+      </w:pPr>
+      <w:r>
+        <w:rPr>
+          <w:sz w:val="44"/>
+          <w:szCs w:val="44"/>
           <w:lang w:val="en"/>
         </w:rPr>
         <w:t>ECE 4730: Embedded Systems II</w:t>
@@ -22,25 +26,33 @@
         <w:pStyle w:val="Subtitle"/>
         <w:jc w:val="center"/>
         <w:rPr>
-          <w:lang w:val="en"/>
-        </w:rPr>
-      </w:pPr>
-      <w:r>
-        <w:rPr>
-          <w:lang w:val="en"/>
+          <w:rStyle w:val="SubtleEmphasis"/>
+          <w:sz w:val="28"/>
+          <w:szCs w:val="28"/>
+        </w:rPr>
+      </w:pPr>
+      <w:r>
+        <w:rPr>
+          <w:rStyle w:val="SubtleEmphasis"/>
+          <w:sz w:val="28"/>
+          <w:szCs w:val="28"/>
         </w:rPr>
         <w:t xml:space="preserve">Project 4: Linux Compilation </w:t>
       </w:r>
     </w:p>
     <w:p>
       <w:pPr>
-        <w:pStyle w:val="Heading1"/>
-        <w:rPr>
-          <w:lang w:val="en"/>
-        </w:rPr>
-      </w:pPr>
-      <w:r>
-        <w:rPr>
+        <w:pStyle w:val="IntenseQuote"/>
+        <w:rPr>
+          <w:sz w:val="36"/>
+          <w:szCs w:val="36"/>
+          <w:lang w:val="en"/>
+        </w:rPr>
+      </w:pPr>
+      <w:r>
+        <w:rPr>
+          <w:sz w:val="36"/>
+          <w:szCs w:val="36"/>
           <w:lang w:val="en"/>
         </w:rPr>
         <w:t>Objectives</w:t>
@@ -218,23 +230,7 @@
           <w:rFonts w:eastAsia="Times New Roman" w:cstheme="minorHAnsi"/>
           <w:color w:val="000000"/>
         </w:rPr>
-        <w:t xml:space="preserve">Use the former to boot Linux on the </w:t>
-      </w:r>
-      <w:proofErr w:type="spellStart"/>
-      <w:r>
-        <w:rPr>
-          <w:rFonts w:eastAsia="Times New Roman" w:cstheme="minorHAnsi"/>
-          <w:color w:val="000000"/>
-        </w:rPr>
-        <w:t>Zybo</w:t>
-      </w:r>
-      <w:proofErr w:type="spellEnd"/>
-      <w:r>
-        <w:rPr>
-          <w:rFonts w:eastAsia="Times New Roman" w:cstheme="minorHAnsi"/>
-          <w:color w:val="000000"/>
-        </w:rPr>
-        <w:t xml:space="preserve"> board from an SD card.</w:t>
+        <w:t>Use the former to boot Linux on the Zybo board from an SD card.</w:t>
       </w:r>
       <w:r>
         <w:rPr>
@@ -246,13 +242,17 @@
     </w:p>
     <w:p>
       <w:pPr>
-        <w:pStyle w:val="Heading1"/>
-        <w:rPr>
-          <w:lang w:val="en"/>
-        </w:rPr>
-      </w:pPr>
-      <w:r>
-        <w:rPr>
+        <w:pStyle w:val="IntenseQuote"/>
+        <w:rPr>
+          <w:sz w:val="36"/>
+          <w:szCs w:val="36"/>
+          <w:lang w:val="en"/>
+        </w:rPr>
+      </w:pPr>
+      <w:r>
+        <w:rPr>
+          <w:sz w:val="36"/>
+          <w:szCs w:val="36"/>
           <w:lang w:val="en"/>
         </w:rPr>
         <w:t>Deliverables</w:t>
@@ -546,27 +546,25 @@
     </w:p>
     <w:p>
       <w:pPr>
+        <w:pStyle w:val="IntenseQuote"/>
+        <w:rPr>
+          <w:sz w:val="36"/>
+          <w:szCs w:val="36"/>
+          <w:lang w:val="en"/>
+        </w:rPr>
+      </w:pPr>
+      <w:r>
+        <w:rPr>
+          <w:sz w:val="36"/>
+          <w:szCs w:val="36"/>
+          <w:lang w:val="en"/>
+        </w:rPr>
+        <w:t xml:space="preserve">Procedure </w:t>
+      </w:r>
+    </w:p>
+    <w:p>
+      <w:pPr>
         <w:pStyle w:val="Heading1"/>
-        <w:rPr>
-          <w:lang w:val="en"/>
-        </w:rPr>
-      </w:pPr>
-      <w:r>
-        <w:rPr>
-          <w:lang w:val="en"/>
-        </w:rPr>
-        <w:t>Procedure</w:t>
-      </w:r>
-      <w:r>
-        <w:rPr>
-          <w:lang w:val="en"/>
-        </w:rPr>
-        <w:t xml:space="preserve"> </w:t>
-      </w:r>
-    </w:p>
-    <w:p>
-      <w:pPr>
-        <w:pStyle w:val="Subtitle"/>
         <w:rPr>
           <w:lang w:val="en"/>
         </w:rPr>
@@ -607,19 +605,25 @@
           <w:sz w:val="22"/>
           <w:szCs w:val="22"/>
         </w:rPr>
-        <w:t xml:space="preserve">Open a new project in </w:t>
-      </w:r>
-      <w:proofErr w:type="spellStart"/>
-      <w:r>
+        <w:t>Open a new project in Vivado as explained in lab 3. Make sure to select the ZYBO board in the parts window.</w:t>
+      </w:r>
+    </w:p>
+    <w:p>
+      <w:pPr>
+        <w:pStyle w:val="paragraph"/>
+        <w:numPr>
+          <w:ilvl w:val="0"/>
+          <w:numId w:val="3"/>
+        </w:numPr>
+        <w:spacing w:before="0" w:beforeAutospacing="0" w:after="240" w:afterAutospacing="0"/>
+        <w:textAlignment w:val="baseline"/>
         <w:rPr>
           <w:rStyle w:val="spellingerror"/>
           <w:rFonts w:ascii="Calibri" w:hAnsi="Calibri" w:cs="Calibri"/>
           <w:sz w:val="22"/>
           <w:szCs w:val="22"/>
         </w:rPr>
-        <w:t>Vivado</w:t>
-      </w:r>
-      <w:proofErr w:type="spellEnd"/>
+      </w:pPr>
       <w:r>
         <w:rPr>
           <w:rStyle w:val="spellingerror"/>
@@ -627,7 +631,53 @@
           <w:sz w:val="22"/>
           <w:szCs w:val="22"/>
         </w:rPr>
-        <w:t xml:space="preserve"> as explained in lab 3. Make sure to select the ZYBO board in the parts window.</w:t>
+        <w:lastRenderedPageBreak/>
+        <w:t xml:space="preserve">Create a Block Design, add </w:t>
+      </w:r>
+      <w:r>
+        <w:rPr>
+          <w:rStyle w:val="spellingerror"/>
+          <w:rFonts w:ascii="Calibri" w:hAnsi="Calibri" w:cs="Calibri"/>
+          <w:sz w:val="22"/>
+          <w:szCs w:val="22"/>
+        </w:rPr>
+        <w:t xml:space="preserve">the </w:t>
+      </w:r>
+      <w:r>
+        <w:rPr>
+          <w:rStyle w:val="spellingerror"/>
+          <w:rFonts w:ascii="Calibri" w:hAnsi="Calibri" w:cs="Calibri"/>
+          <w:sz w:val="22"/>
+          <w:szCs w:val="22"/>
+        </w:rPr>
+        <w:t>‘ZYNQ7 Processing</w:t>
+      </w:r>
+      <w:r>
+        <w:rPr>
+          <w:rStyle w:val="spellingerror"/>
+          <w:rFonts w:ascii="Calibri" w:hAnsi="Calibri" w:cs="Calibri"/>
+          <w:sz w:val="22"/>
+          <w:szCs w:val="22"/>
+        </w:rPr>
+        <w:t xml:space="preserve"> System’ IP, and import “ZYBO_zynq_def.xml” from the project </w:t>
+      </w:r>
+      <w:r>
+        <w:rPr>
+          <w:rStyle w:val="spellingerror"/>
+          <w:rFonts w:ascii="Calibri" w:hAnsi="Calibri" w:cs="Calibri"/>
+          <w:sz w:val="22"/>
+          <w:szCs w:val="22"/>
+        </w:rPr>
+        <w:t xml:space="preserve">directory </w:t>
+      </w:r>
+      <w:r>
+        <w:rPr>
+          <w:rStyle w:val="spellingerror"/>
+          <w:rFonts w:ascii="Calibri" w:hAnsi="Calibri" w:cs="Calibri"/>
+          <w:sz w:val="22"/>
+          <w:szCs w:val="22"/>
+        </w:rPr>
+        <w:t xml:space="preserve"> by double-clicking on the PS and selecting ‘Import XPS Settings’.</w:t>
       </w:r>
     </w:p>
     <w:p>
@@ -653,17 +703,25 @@
           <w:sz w:val="22"/>
           <w:szCs w:val="22"/>
         </w:rPr>
-        <w:t xml:space="preserve">Create a Block Design, add </w:t>
-      </w:r>
-      <w:r>
+        <w:t>Run block automation. Re-customize the IP and go to ‘Peripheral I/O pins’ to observe the connected peripherals. Make sure that SD0 and UART1 are enabled. Leave the rest unchanged.</w:t>
+      </w:r>
+    </w:p>
+    <w:p>
+      <w:pPr>
+        <w:pStyle w:val="paragraph"/>
+        <w:numPr>
+          <w:ilvl w:val="0"/>
+          <w:numId w:val="3"/>
+        </w:numPr>
+        <w:spacing w:before="0" w:beforeAutospacing="0" w:after="240" w:afterAutospacing="0"/>
+        <w:textAlignment w:val="baseline"/>
         <w:rPr>
           <w:rStyle w:val="spellingerror"/>
           <w:rFonts w:ascii="Calibri" w:hAnsi="Calibri" w:cs="Calibri"/>
           <w:sz w:val="22"/>
           <w:szCs w:val="22"/>
         </w:rPr>
-        <w:t xml:space="preserve">the </w:t>
-      </w:r>
+      </w:pPr>
       <w:r>
         <w:rPr>
           <w:rStyle w:val="spellingerror"/>
@@ -671,7 +729,7 @@
           <w:sz w:val="22"/>
           <w:szCs w:val="22"/>
         </w:rPr>
-        <w:t>‘ZYNQ7 Processing</w:t>
+        <w:t xml:space="preserve">Copy the ‘ip_repo’ </w:t>
       </w:r>
       <w:r>
         <w:rPr>
@@ -680,9 +738,8 @@
           <w:sz w:val="22"/>
           <w:szCs w:val="22"/>
         </w:rPr>
-        <w:t xml:space="preserve"> System’ IP, and import “ZYBO_zynq_def.xml” from the project </w:t>
-      </w:r>
-      <w:proofErr w:type="gramStart"/>
+        <w:t>directory</w:t>
+      </w:r>
       <w:r>
         <w:rPr>
           <w:rStyle w:val="spellingerror"/>
@@ -690,18 +747,25 @@
           <w:sz w:val="22"/>
           <w:szCs w:val="22"/>
         </w:rPr>
-        <w:t xml:space="preserve">directory </w:t>
-      </w:r>
-      <w:r>
+        <w:t xml:space="preserve"> containing ‘multiply’ from Lab 3 and paste it into the lab 4 directory.</w:t>
+      </w:r>
+    </w:p>
+    <w:p>
+      <w:pPr>
+        <w:pStyle w:val="paragraph"/>
+        <w:numPr>
+          <w:ilvl w:val="0"/>
+          <w:numId w:val="3"/>
+        </w:numPr>
+        <w:spacing w:before="0" w:beforeAutospacing="0" w:after="240" w:afterAutospacing="0"/>
+        <w:textAlignment w:val="baseline"/>
         <w:rPr>
           <w:rStyle w:val="spellingerror"/>
           <w:rFonts w:ascii="Calibri" w:hAnsi="Calibri" w:cs="Calibri"/>
           <w:sz w:val="22"/>
           <w:szCs w:val="22"/>
         </w:rPr>
-        <w:t xml:space="preserve"> by</w:t>
-      </w:r>
-      <w:proofErr w:type="gramEnd"/>
+      </w:pPr>
       <w:r>
         <w:rPr>
           <w:rStyle w:val="spellingerror"/>
@@ -709,7 +773,7 @@
           <w:sz w:val="22"/>
           <w:szCs w:val="22"/>
         </w:rPr>
-        <w:t xml:space="preserve"> double-clicking on the PS and selecting ‘Import XPS Settings’.</w:t>
+        <w:t>Click on ‘Settings’ under ‘Project Manager’. Open ‘IP’ and click on ‘Repository’ in the project setting window. Add the ‘ip_repo’ to the IP repositories; then click ‘Apply’.</w:t>
       </w:r>
     </w:p>
     <w:p>
@@ -735,7 +799,7 @@
           <w:sz w:val="22"/>
           <w:szCs w:val="22"/>
         </w:rPr>
-        <w:t>Run block automation. Re-customize the IP and go to ‘Peripheral I/O pins’ to observe the connected peripherals. Make sure that SD0 and UART1 are enabled. Leave the rest unchanged.</w:t>
+        <w:t>Add your ‘multiply’ IP to the diagram. Then run connection automation and regenerate the layout.</w:t>
       </w:r>
     </w:p>
     <w:p>
@@ -761,144 +825,38 @@
           <w:sz w:val="22"/>
           <w:szCs w:val="22"/>
         </w:rPr>
-        <w:t>Copy the ‘</w:t>
-      </w:r>
-      <w:proofErr w:type="spellStart"/>
-      <w:r>
+        <w:t xml:space="preserve">Create an HDL wrapper for your system as done previously. </w:t>
+      </w:r>
+    </w:p>
+    <w:p>
+      <w:pPr>
+        <w:pStyle w:val="Subtitle"/>
+        <w:numPr>
+          <w:ilvl w:val="0"/>
+          <w:numId w:val="0"/>
+        </w:numPr>
         <w:rPr>
           <w:rStyle w:val="spellingerror"/>
-          <w:rFonts w:ascii="Calibri" w:hAnsi="Calibri" w:cs="Calibri"/>
-          <w:sz w:val="22"/>
-          <w:szCs w:val="22"/>
-        </w:rPr>
-        <w:t>ip_repo</w:t>
-      </w:r>
-      <w:proofErr w:type="spellEnd"/>
-      <w:r>
-        <w:rPr>
-          <w:rStyle w:val="spellingerror"/>
-          <w:rFonts w:ascii="Calibri" w:hAnsi="Calibri" w:cs="Calibri"/>
-          <w:sz w:val="22"/>
-          <w:szCs w:val="22"/>
-        </w:rPr>
-        <w:t xml:space="preserve">’ </w:t>
-      </w:r>
-      <w:r>
-        <w:rPr>
-          <w:rStyle w:val="spellingerror"/>
-          <w:rFonts w:ascii="Calibri" w:hAnsi="Calibri" w:cs="Calibri"/>
-          <w:sz w:val="22"/>
-          <w:szCs w:val="22"/>
-        </w:rPr>
-        <w:t>directory</w:t>
-      </w:r>
-      <w:r>
-        <w:rPr>
-          <w:rStyle w:val="spellingerror"/>
-          <w:rFonts w:ascii="Calibri" w:hAnsi="Calibri" w:cs="Calibri"/>
-          <w:sz w:val="22"/>
-          <w:szCs w:val="22"/>
-        </w:rPr>
-        <w:t xml:space="preserve"> containing ‘multiply’ from Lab 3 and paste it into the lab 4 directory.</w:t>
-      </w:r>
-    </w:p>
-    <w:p>
-      <w:pPr>
-        <w:pStyle w:val="paragraph"/>
-        <w:numPr>
-          <w:ilvl w:val="0"/>
-          <w:numId w:val="3"/>
-        </w:numPr>
-        <w:spacing w:before="0" w:beforeAutospacing="0" w:after="240" w:afterAutospacing="0"/>
-        <w:textAlignment w:val="baseline"/>
-        <w:rPr>
-          <w:rStyle w:val="spellingerror"/>
-          <w:rFonts w:ascii="Calibri" w:hAnsi="Calibri" w:cs="Calibri"/>
-          <w:sz w:val="22"/>
-          <w:szCs w:val="22"/>
-        </w:rPr>
-      </w:pPr>
-      <w:r>
-        <w:rPr>
-          <w:rStyle w:val="spellingerror"/>
-          <w:rFonts w:ascii="Calibri" w:hAnsi="Calibri" w:cs="Calibri"/>
-          <w:sz w:val="22"/>
-          <w:szCs w:val="22"/>
-        </w:rPr>
-        <w:t>Click on ‘Settings’ under ‘Project Manager’. Open ‘IP’ and click on ‘Repository’ in the project setting window. Add the ‘</w:t>
-      </w:r>
-      <w:proofErr w:type="spellStart"/>
-      <w:r>
-        <w:rPr>
-          <w:rStyle w:val="spellingerror"/>
-          <w:rFonts w:ascii="Calibri" w:hAnsi="Calibri" w:cs="Calibri"/>
-          <w:sz w:val="22"/>
-          <w:szCs w:val="22"/>
-        </w:rPr>
-        <w:t>ip_repo</w:t>
-      </w:r>
-      <w:proofErr w:type="spellEnd"/>
-      <w:r>
-        <w:rPr>
-          <w:rStyle w:val="spellingerror"/>
-          <w:rFonts w:ascii="Calibri" w:hAnsi="Calibri" w:cs="Calibri"/>
-          <w:sz w:val="22"/>
-          <w:szCs w:val="22"/>
-        </w:rPr>
-        <w:t>’ to the IP repositories; then click ‘Apply’.</w:t>
-      </w:r>
-    </w:p>
-    <w:p>
-      <w:pPr>
-        <w:pStyle w:val="paragraph"/>
-        <w:numPr>
-          <w:ilvl w:val="0"/>
-          <w:numId w:val="3"/>
-        </w:numPr>
-        <w:spacing w:before="0" w:beforeAutospacing="0" w:after="240" w:afterAutospacing="0"/>
-        <w:textAlignment w:val="baseline"/>
-        <w:rPr>
-          <w:rStyle w:val="spellingerror"/>
-          <w:rFonts w:ascii="Calibri" w:hAnsi="Calibri" w:cs="Calibri"/>
-          <w:sz w:val="22"/>
-          <w:szCs w:val="22"/>
-        </w:rPr>
-      </w:pPr>
-      <w:r>
-        <w:rPr>
-          <w:rStyle w:val="spellingerror"/>
-          <w:rFonts w:ascii="Calibri" w:hAnsi="Calibri" w:cs="Calibri"/>
-          <w:sz w:val="22"/>
-          <w:szCs w:val="22"/>
-        </w:rPr>
-        <w:lastRenderedPageBreak/>
-        <w:t>Add your ‘multiply’ IP to the diagram. Then run connection automation and regenerate the layout.</w:t>
-      </w:r>
-    </w:p>
-    <w:p>
-      <w:pPr>
-        <w:pStyle w:val="paragraph"/>
-        <w:numPr>
-          <w:ilvl w:val="0"/>
-          <w:numId w:val="3"/>
-        </w:numPr>
-        <w:spacing w:before="0" w:beforeAutospacing="0" w:after="240" w:afterAutospacing="0"/>
-        <w:textAlignment w:val="baseline"/>
-        <w:rPr>
-          <w:rStyle w:val="spellingerror"/>
-          <w:rFonts w:ascii="Calibri" w:hAnsi="Calibri" w:cs="Calibri"/>
-          <w:sz w:val="22"/>
-          <w:szCs w:val="22"/>
-        </w:rPr>
-      </w:pPr>
-      <w:r>
-        <w:rPr>
-          <w:rStyle w:val="spellingerror"/>
-          <w:rFonts w:ascii="Calibri" w:hAnsi="Calibri" w:cs="Calibri"/>
-          <w:sz w:val="22"/>
-          <w:szCs w:val="22"/>
-        </w:rPr>
-        <w:t xml:space="preserve">Create an HDL wrapper for your system as done previously. </w:t>
+          <w:lang w:val="en"/>
+        </w:rPr>
+      </w:pPr>
+      <w:r>
+        <w:rPr>
+          <w:lang w:val="en"/>
+        </w:rPr>
+        <w:t xml:space="preserve">1: </w:t>
+      </w:r>
+      <w:r>
+        <w:rPr>
+          <w:lang w:val="en"/>
+        </w:rPr>
+        <w:t>Bitstream</w:t>
+      </w:r>
+      <w:r>
+        <w:rPr>
+          <w:lang w:val="en"/>
+        </w:rPr>
+        <w:t xml:space="preserve"> Generation</w:t>
       </w:r>
     </w:p>
     <w:p>
@@ -942,134 +900,277 @@
     </w:p>
     <w:p>
       <w:pPr>
+        <w:pStyle w:val="Heading1"/>
+        <w:rPr>
+          <w:lang w:val="en"/>
+        </w:rPr>
+      </w:pPr>
+      <w:r>
+        <w:rPr>
+          <w:lang w:val="en"/>
+        </w:rPr>
+        <w:t xml:space="preserve">Part 2- </w:t>
+      </w:r>
+      <w:r>
+        <w:rPr>
+          <w:lang w:val="en"/>
+        </w:rPr>
+        <w:t xml:space="preserve">boot.bin </w:t>
+      </w:r>
+      <w:r>
+        <w:t>generation</w:t>
+      </w:r>
+    </w:p>
+    <w:p>
+      <w:pPr>
+        <w:rPr>
+          <w:lang w:val="en"/>
+        </w:rPr>
+      </w:pPr>
+      <w:r>
+        <w:rPr>
+          <w:lang w:val="en"/>
+        </w:rPr>
+        <w:t>In order to generate boot.bin, we need the following:</w:t>
+      </w:r>
+    </w:p>
+    <w:p>
+      <w:pPr>
+        <w:pStyle w:val="ListParagraph"/>
+        <w:numPr>
+          <w:ilvl w:val="0"/>
+          <w:numId w:val="9"/>
+        </w:numPr>
+        <w:rPr>
+          <w:lang w:val="en"/>
+        </w:rPr>
+      </w:pPr>
+      <w:r>
+        <w:rPr>
+          <w:lang w:val="en"/>
+        </w:rPr>
+        <w:t xml:space="preserve">first stage bootloader </w:t>
+      </w:r>
+      <w:r>
+        <w:rPr>
+          <w:lang w:val="en"/>
+        </w:rPr>
+        <w:t>(FSBL</w:t>
+      </w:r>
+      <w:r>
+        <w:rPr>
+          <w:lang w:val="en"/>
+        </w:rPr>
+        <w:t>, hardware-specific</w:t>
+      </w:r>
+      <w:r>
+        <w:rPr>
+          <w:lang w:val="en"/>
+        </w:rPr>
+        <w:t>)</w:t>
+      </w:r>
+    </w:p>
+    <w:p>
+      <w:pPr>
+        <w:pStyle w:val="ListParagraph"/>
+        <w:numPr>
+          <w:ilvl w:val="0"/>
+          <w:numId w:val="9"/>
+        </w:numPr>
+        <w:rPr>
+          <w:lang w:val="en"/>
+        </w:rPr>
+      </w:pPr>
+      <w:r>
+        <w:rPr>
+          <w:lang w:val="en"/>
+        </w:rPr>
+        <w:t>bitstream</w:t>
+      </w:r>
+      <w:r>
+        <w:rPr>
+          <w:lang w:val="en"/>
+        </w:rPr>
+        <w:t xml:space="preserve"> (hardware, already completed)</w:t>
+      </w:r>
+    </w:p>
+    <w:p>
+      <w:pPr>
+        <w:pStyle w:val="ListParagraph"/>
+        <w:numPr>
+          <w:ilvl w:val="0"/>
+          <w:numId w:val="9"/>
+        </w:numPr>
+        <w:rPr>
+          <w:lang w:val="en"/>
+        </w:rPr>
+      </w:pPr>
+      <w:r>
+        <w:rPr>
+          <w:lang w:val="en"/>
+        </w:rPr>
+        <w:t>Universal Bootloader (U-boot</w:t>
+      </w:r>
+      <w:r>
+        <w:rPr>
+          <w:lang w:val="en"/>
+        </w:rPr>
+        <w:t>, hardware-agnostic</w:t>
+      </w:r>
+      <w:r>
+        <w:rPr>
+          <w:lang w:val="en"/>
+        </w:rPr>
+        <w:t>)</w:t>
+      </w:r>
+    </w:p>
+    <w:p>
+      <w:pPr>
         <w:pStyle w:val="Subtitle"/>
-        <w:numPr>
-          <w:ilvl w:val="0"/>
-          <w:numId w:val="0"/>
-        </w:numPr>
-        <w:rPr>
-          <w:lang w:val="en"/>
-        </w:rPr>
-      </w:pPr>
-      <w:r>
-        <w:rPr>
-          <w:lang w:val="en"/>
-        </w:rPr>
-        <w:t xml:space="preserve">Part 2- </w:t>
-      </w:r>
-      <w:proofErr w:type="spellStart"/>
-      <w:r>
-        <w:rPr>
-          <w:lang w:val="en"/>
-        </w:rPr>
-        <w:t>boot.bin</w:t>
-      </w:r>
-      <w:proofErr w:type="spellEnd"/>
-      <w:r>
-        <w:rPr>
-          <w:lang w:val="en"/>
-        </w:rPr>
-        <w:t xml:space="preserve"> generation.</w:t>
-      </w:r>
-    </w:p>
-    <w:p>
-      <w:pPr>
-        <w:rPr>
-          <w:lang w:val="en"/>
-        </w:rPr>
-      </w:pPr>
-      <w:r>
-        <w:rPr>
-          <w:lang w:val="en"/>
-        </w:rPr>
-        <w:t xml:space="preserve">In order to generate </w:t>
-      </w:r>
-      <w:proofErr w:type="spellStart"/>
-      <w:r>
-        <w:rPr>
-          <w:lang w:val="en"/>
-        </w:rPr>
-        <w:t>boot.bin</w:t>
-      </w:r>
-      <w:proofErr w:type="spellEnd"/>
-      <w:r>
-        <w:rPr>
-          <w:lang w:val="en"/>
-        </w:rPr>
-        <w:t>, we need the following:</w:t>
-      </w:r>
-    </w:p>
-    <w:p>
-      <w:pPr>
-        <w:pStyle w:val="ListParagraph"/>
-        <w:numPr>
-          <w:ilvl w:val="0"/>
-          <w:numId w:val="9"/>
-        </w:numPr>
-        <w:rPr>
-          <w:lang w:val="en"/>
-        </w:rPr>
-      </w:pPr>
-      <w:r>
-        <w:rPr>
-          <w:lang w:val="en"/>
-        </w:rPr>
-        <w:t xml:space="preserve">first stage bootloader </w:t>
-      </w:r>
-      <w:r>
-        <w:rPr>
-          <w:lang w:val="en"/>
-        </w:rPr>
-        <w:t>(FSBL)</w:t>
-      </w:r>
-    </w:p>
-    <w:p>
-      <w:pPr>
-        <w:pStyle w:val="ListParagraph"/>
-        <w:numPr>
-          <w:ilvl w:val="0"/>
-          <w:numId w:val="9"/>
-        </w:numPr>
-        <w:rPr>
-          <w:lang w:val="en"/>
-        </w:rPr>
-      </w:pPr>
-      <w:r>
-        <w:rPr>
-          <w:lang w:val="en"/>
-        </w:rPr>
-        <w:t>bitstream</w:t>
-      </w:r>
-    </w:p>
-    <w:p>
-      <w:pPr>
-        <w:pStyle w:val="ListParagraph"/>
-        <w:numPr>
-          <w:ilvl w:val="0"/>
-          <w:numId w:val="9"/>
-        </w:numPr>
-        <w:rPr>
-          <w:lang w:val="en"/>
-        </w:rPr>
-      </w:pPr>
-      <w:r>
-        <w:rPr>
-          <w:lang w:val="en"/>
-        </w:rPr>
-        <w:t>Universal Bootloader (U-boot)</w:t>
-      </w:r>
-    </w:p>
-    <w:p>
-      <w:pPr>
-        <w:rPr>
-          <w:lang w:val="en"/>
-        </w:rPr>
-      </w:pPr>
-      <w:r>
-        <w:rPr>
-          <w:lang w:val="en"/>
-        </w:rPr>
-        <w:t>We will compile the U-boot and FSBL now. Because the u-boot is universal, we do not need the bitstream or hardware specifications for the first part of this step.</w:t>
+        <w:rPr>
+          <w:lang w:val="en"/>
+        </w:rPr>
+      </w:pPr>
+      <w:r>
+        <w:rPr>
+          <w:lang w:val="en"/>
+        </w:rPr>
+        <w:t>2</w:t>
+      </w:r>
+      <w:r>
+        <w:rPr>
+          <w:lang w:val="en"/>
+        </w:rPr>
+        <w:t xml:space="preserve">: </w:t>
+      </w:r>
+      <w:r>
+        <w:rPr>
+          <w:lang w:val="en"/>
+        </w:rPr>
+        <w:t xml:space="preserve">FSBL </w:t>
+      </w:r>
+      <w:r>
+        <w:rPr>
+          <w:lang w:val="en"/>
+        </w:rPr>
+        <w:t>B</w:t>
+      </w:r>
+      <w:r>
+        <w:rPr>
+          <w:lang w:val="en"/>
+        </w:rPr>
+        <w:t>uild</w:t>
+      </w:r>
+    </w:p>
+    <w:p>
+      <w:pPr>
+        <w:numPr>
+          <w:ilvl w:val="0"/>
+          <w:numId w:val="6"/>
+        </w:numPr>
+        <w:spacing w:line="240" w:lineRule="auto"/>
+        <w:textAlignment w:val="baseline"/>
+        <w:rPr>
+          <w:lang w:val="en"/>
+        </w:rPr>
+      </w:pPr>
+      <w:r>
+        <w:rPr>
+          <w:lang w:val="en"/>
+        </w:rPr>
+        <w:t>Open Vivado and export the bitstream and hardware to the SDK as done before. Click File -&gt; New -&gt; Application Project to create a First Stage Bootloader (FSBL).</w:t>
+      </w:r>
+    </w:p>
+    <w:p>
+      <w:pPr>
+        <w:numPr>
+          <w:ilvl w:val="0"/>
+          <w:numId w:val="6"/>
+        </w:numPr>
+        <w:spacing w:line="240" w:lineRule="auto"/>
+        <w:textAlignment w:val="baseline"/>
+        <w:rPr>
+          <w:lang w:val="en"/>
+        </w:rPr>
+      </w:pPr>
+      <w:r>
+        <w:rPr>
+          <w:lang w:val="en"/>
+        </w:rPr>
+        <w:t xml:space="preserve">Name the project FSBL and select ‘Next’. In the Templates window select ‘Zynq FSBL’ and finish. </w:t>
+      </w:r>
+      <w:r>
+        <w:rPr>
+          <w:i/>
+          <w:lang w:val="en"/>
+        </w:rPr>
+        <w:t>Make sure the ‘Hardware Platform’ selected is the hardware we created in step 1.</w:t>
+      </w:r>
+    </w:p>
+    <w:p>
+      <w:pPr>
+        <w:numPr>
+          <w:ilvl w:val="0"/>
+          <w:numId w:val="6"/>
+        </w:numPr>
+        <w:spacing w:line="240" w:lineRule="auto"/>
+        <w:textAlignment w:val="baseline"/>
+        <w:rPr>
+          <w:lang w:val="en"/>
+        </w:rPr>
+      </w:pPr>
+      <w:r>
+        <w:rPr>
+          <w:lang w:val="en"/>
+        </w:rPr>
+        <w:t xml:space="preserve">Click on Project -&gt; Build All. This builds the FSBL, so we now have all the files necessary to create the boot.bin. </w:t>
+      </w:r>
+    </w:p>
+    <w:p>
+      <w:pPr>
+        <w:pStyle w:val="Subtitle"/>
+        <w:rPr>
+          <w:lang w:val="en"/>
+        </w:rPr>
+      </w:pPr>
+      <w:r>
+        <w:rPr>
+          <w:lang w:val="en"/>
+        </w:rPr>
+        <w:t>3</w:t>
+      </w:r>
+      <w:r>
+        <w:rPr>
+          <w:lang w:val="en"/>
+        </w:rPr>
+        <w:t xml:space="preserve">: </w:t>
+      </w:r>
+      <w:r>
+        <w:rPr>
+          <w:lang w:val="en"/>
+        </w:rPr>
+        <w:t>U-BOOT</w:t>
+      </w:r>
+      <w:r>
+        <w:rPr>
+          <w:lang w:val="en"/>
+        </w:rPr>
+        <w:t xml:space="preserve"> Compilation</w:t>
+      </w:r>
+    </w:p>
+    <w:p>
+      <w:pPr>
+        <w:spacing w:line="240" w:lineRule="auto"/>
+        <w:textAlignment w:val="baseline"/>
+        <w:rPr>
+          <w:lang w:val="en"/>
+        </w:rPr>
+      </w:pPr>
+      <w:r>
+        <w:rPr>
+          <w:lang w:val="en"/>
+        </w:rPr>
+        <w:t>Because the u-boot is universal, we do not need the bitstream or hardware specifications for the first part of this step.</w:t>
       </w:r>
     </w:p>
     <w:p>
@@ -1122,21 +1223,7 @@
         <w:rPr>
           <w:lang w:val="en"/>
         </w:rPr>
-        <w:t xml:space="preserve">If working on a </w:t>
-      </w:r>
-      <w:proofErr w:type="gramStart"/>
-      <w:r>
-        <w:rPr>
-          <w:lang w:val="en"/>
-        </w:rPr>
-        <w:t>windows</w:t>
-      </w:r>
-      <w:proofErr w:type="gramEnd"/>
-      <w:r>
-        <w:rPr>
-          <w:lang w:val="en"/>
-        </w:rPr>
-        <w:t>, install the WSL (Windows Subsystem for Linux) on your system using the following instructions:</w:t>
+        <w:t>If working on a windows, install the WSL (Windows Subsystem for Linux) on your system using the following instructions:</w:t>
       </w:r>
     </w:p>
     <w:p>
@@ -1164,143 +1251,6 @@
           <w:ilvl w:val="0"/>
           <w:numId w:val="6"/>
         </w:numPr>
-        <w:spacing w:line="240" w:lineRule="auto"/>
-        <w:textAlignment w:val="baseline"/>
-        <w:rPr>
-          <w:lang w:val="en"/>
-        </w:rPr>
-      </w:pPr>
-      <w:r>
-        <w:rPr>
-          <w:lang w:val="en"/>
-        </w:rPr>
-        <w:t>Use the ubuntu_install.sh script from the project 4 directory to install the necessary tools to compile Linux and the u-boot. Comment it appropriately (Comments are initiated with the #).</w:t>
-      </w:r>
-    </w:p>
-    <w:p>
-      <w:pPr>
-        <w:spacing w:line="240" w:lineRule="auto"/>
-        <w:textAlignment w:val="baseline"/>
-        <w:rPr>
-          <w:lang w:val="en"/>
-        </w:rPr>
-      </w:pPr>
-      <w:r>
-        <w:rPr>
-          <w:lang w:val="en"/>
-        </w:rPr>
-        <w:t xml:space="preserve">To compile U-Boot, </w:t>
-      </w:r>
-      <w:r>
-        <w:rPr>
-          <w:lang w:val="en"/>
-        </w:rPr>
-        <w:t xml:space="preserve">Cross-compile tools from </w:t>
-      </w:r>
-      <w:proofErr w:type="spellStart"/>
-      <w:r>
-        <w:rPr>
-          <w:lang w:val="en"/>
-        </w:rPr>
-        <w:t>Vivado</w:t>
-      </w:r>
-      <w:proofErr w:type="spellEnd"/>
-      <w:r>
-        <w:rPr>
-          <w:lang w:val="en"/>
-        </w:rPr>
-        <w:t xml:space="preserve"> are needed and must be added to the system PATH. </w:t>
-      </w:r>
-    </w:p>
-    <w:p>
-      <w:pPr>
-        <w:numPr>
-          <w:ilvl w:val="0"/>
-          <w:numId w:val="6"/>
-        </w:numPr>
-        <w:spacing w:line="240" w:lineRule="auto"/>
-        <w:textAlignment w:val="baseline"/>
-        <w:rPr>
-          <w:lang w:val="en"/>
-        </w:rPr>
-      </w:pPr>
-      <w:r>
-        <w:rPr>
-          <w:lang w:val="en"/>
-        </w:rPr>
-        <w:t>Search for and then select System (Control Panel). In the new window, select ‘View advanced system settings’</w:t>
-      </w:r>
-    </w:p>
-    <w:p>
-      <w:pPr>
-        <w:numPr>
-          <w:ilvl w:val="0"/>
-          <w:numId w:val="6"/>
-        </w:numPr>
-        <w:spacing w:line="240" w:lineRule="auto"/>
-        <w:textAlignment w:val="baseline"/>
-        <w:rPr>
-          <w:lang w:val="en"/>
-        </w:rPr>
-      </w:pPr>
-      <w:r>
-        <w:rPr>
-          <w:lang w:val="en"/>
-        </w:rPr>
-        <w:t xml:space="preserve">Select </w:t>
-      </w:r>
-      <w:r>
-        <w:rPr>
-          <w:b/>
-          <w:lang w:val="en"/>
-        </w:rPr>
-        <w:t>Environment Variables</w:t>
-      </w:r>
-      <w:r>
-        <w:rPr>
-          <w:lang w:val="en"/>
-        </w:rPr>
-        <w:t xml:space="preserve">. Under </w:t>
-      </w:r>
-      <w:r>
-        <w:rPr>
-          <w:b/>
-          <w:lang w:val="en"/>
-        </w:rPr>
-        <w:t>System Variables</w:t>
-      </w:r>
-      <w:r>
-        <w:rPr>
-          <w:lang w:val="en"/>
-        </w:rPr>
-        <w:t xml:space="preserve">, find </w:t>
-      </w:r>
-      <w:r>
-        <w:rPr>
-          <w:lang w:val="en"/>
-        </w:rPr>
-        <w:t>and select the PATH environment variable. Click ‘</w:t>
-      </w:r>
-      <w:r>
-        <w:rPr>
-          <w:b/>
-          <w:lang w:val="en"/>
-        </w:rPr>
-        <w:t>Edit</w:t>
-      </w:r>
-      <w:r>
-        <w:rPr>
-          <w:lang w:val="en"/>
-        </w:rPr>
-        <w:t>’. If it doesn’t exist, click New.</w:t>
-      </w:r>
-    </w:p>
-    <w:p>
-      <w:pPr>
-        <w:numPr>
-          <w:ilvl w:val="0"/>
-          <w:numId w:val="6"/>
-        </w:numPr>
         <w:spacing w:after="0" w:line="240" w:lineRule="auto"/>
         <w:textAlignment w:val="baseline"/>
         <w:rPr>
@@ -1311,46 +1261,39 @@
         <w:rPr>
           <w:lang w:val="en"/>
         </w:rPr>
-        <w:t xml:space="preserve">In the </w:t>
+        <w:t xml:space="preserve">Navigate to the </w:t>
+      </w:r>
+      <w:r>
+        <w:rPr>
+          <w:lang w:val="en"/>
+        </w:rPr>
+        <w:t xml:space="preserve">extracted u-boot directory </w:t>
+      </w:r>
+      <w:r>
+        <w:rPr>
+          <w:lang w:val="en"/>
+        </w:rPr>
+        <w:t xml:space="preserve">(now referred to as </w:t>
       </w:r>
       <w:r>
         <w:rPr>
           <w:b/>
-          <w:lang w:val="en"/>
-        </w:rPr>
-        <w:t>Edit System Variable</w:t>
-      </w:r>
-      <w:r>
-        <w:rPr>
-          <w:lang w:val="en"/>
-        </w:rPr>
-        <w:t xml:space="preserve"> (or </w:t>
-      </w:r>
-      <w:r>
-        <w:rPr>
-          <w:b/>
-          <w:lang w:val="en"/>
-        </w:rPr>
-        <w:t>New System Variable</w:t>
-      </w:r>
-      <w:r>
-        <w:rPr>
-          <w:lang w:val="en"/>
-        </w:rPr>
-        <w:t xml:space="preserve">) window, specify the value of the PATH environment variable. Add the following to the </w:t>
-      </w:r>
-      <w:r>
-        <w:rPr>
-          <w:b/>
-          <w:lang w:val="en"/>
-        </w:rPr>
-        <w:t>Environment Variables</w:t>
-      </w:r>
-      <w:r>
-        <w:rPr>
-          <w:lang w:val="en"/>
-        </w:rPr>
-        <w:t>:</w:t>
+          <w:bCs/>
+          <w:lang w:val="en"/>
+        </w:rPr>
+        <w:t>&lt;u-boot&gt;</w:t>
+      </w:r>
+      <w:r>
+        <w:rPr>
+          <w:lang w:val="en"/>
+        </w:rPr>
+        <w:t xml:space="preserve">) using </w:t>
+      </w:r>
+      <w:r>
+        <w:rPr>
+          <w:lang w:val="en"/>
+        </w:rPr>
+        <w:t xml:space="preserve">the Linux commands “cd” and “ls”. </w:t>
       </w:r>
     </w:p>
     <w:p>
@@ -1358,9 +1301,280 @@
         <w:spacing w:after="0" w:line="240" w:lineRule="auto"/>
         <w:ind w:left="1008"/>
         <w:textAlignment w:val="baseline"/>
-      </w:pPr>
-      <w:r>
-        <w:t>C:\Xilinx\Vivado\2019.1\.settings64-Vivado.sh</w:t>
+        <w:rPr>
+          <w:lang w:val="en"/>
+        </w:rPr>
+      </w:pPr>
+      <w:r>
+        <w:rPr>
+          <w:lang w:val="en"/>
+        </w:rPr>
+        <w:t>(</w:t>
+      </w:r>
+      <w:r>
+        <w:rPr>
+          <w:lang w:val="en"/>
+        </w:rPr>
+        <w:t>H</w:t>
+      </w:r>
+      <w:r>
+        <w:rPr>
+          <w:lang w:val="en"/>
+        </w:rPr>
+        <w:t>int: you will need to navigate to /mnt/</w:t>
+      </w:r>
+      <w:r>
+        <w:rPr>
+          <w:lang w:val="en"/>
+        </w:rPr>
+        <w:t>c to access files on your Windows system</w:t>
+      </w:r>
+      <w:r>
+        <w:rPr>
+          <w:lang w:val="en"/>
+        </w:rPr>
+        <w:t>.</w:t>
+      </w:r>
+      <w:r>
+        <w:rPr>
+          <w:lang w:val="en"/>
+        </w:rPr>
+        <w:t>)</w:t>
+      </w:r>
+    </w:p>
+    <w:p>
+      <w:pPr>
+        <w:spacing w:line="240" w:lineRule="auto"/>
+        <w:ind w:left="720"/>
+        <w:textAlignment w:val="baseline"/>
+        <w:rPr>
+          <w:lang w:val="en"/>
+        </w:rPr>
+      </w:pPr>
+      <w:r>
+        <w:rPr>
+          <w:lang w:val="en"/>
+        </w:rPr>
+        <w:t xml:space="preserve">If you </w:t>
+      </w:r>
+      <w:r>
+        <w:rPr>
+          <w:lang w:val="en"/>
+        </w:rPr>
+        <w:t xml:space="preserve">are running from a USB, consult: </w:t>
+      </w:r>
+      <w:hyperlink r:id="rId7" w:history="1">
+        <w:r>
+          <w:rPr>
+            <w:rStyle w:val="Hyperlink"/>
+          </w:rPr>
+          <w:t>https://www.scivision.dev/mount-usb-drives-windows-subsystem-for-linux/</w:t>
+        </w:r>
+      </w:hyperlink>
+    </w:p>
+    <w:p>
+      <w:pPr>
+        <w:numPr>
+          <w:ilvl w:val="0"/>
+          <w:numId w:val="6"/>
+        </w:numPr>
+        <w:spacing w:line="240" w:lineRule="auto"/>
+        <w:textAlignment w:val="baseline"/>
+        <w:rPr>
+          <w:lang w:val="en"/>
+        </w:rPr>
+      </w:pPr>
+      <w:r>
+        <w:rPr>
+          <w:lang w:val="en"/>
+        </w:rPr>
+        <w:t xml:space="preserve">Use the ubuntu_install.sh script from the project 4 directory to install the necessary tools to compile Linux and u-boot. Comment it appropriately (Comments are initiated with the </w:t>
+      </w:r>
+      <w:r>
+        <w:rPr>
+          <w:lang w:val="en"/>
+        </w:rPr>
+        <w:t>‘</w:t>
+      </w:r>
+      <w:r>
+        <w:rPr>
+          <w:lang w:val="en"/>
+        </w:rPr>
+        <w:t>#</w:t>
+      </w:r>
+      <w:r>
+        <w:rPr>
+          <w:lang w:val="en"/>
+        </w:rPr>
+        <w:t>’</w:t>
+      </w:r>
+      <w:r>
+        <w:rPr>
+          <w:lang w:val="en"/>
+        </w:rPr>
+        <w:t>).</w:t>
+      </w:r>
+    </w:p>
+    <w:p>
+      <w:pPr>
+        <w:spacing w:line="240" w:lineRule="auto"/>
+        <w:textAlignment w:val="baseline"/>
+        <w:rPr>
+          <w:lang w:val="en"/>
+        </w:rPr>
+      </w:pPr>
+      <w:r>
+        <w:rPr>
+          <w:lang w:val="en"/>
+        </w:rPr>
+        <w:t xml:space="preserve">To compile U-Boot, </w:t>
+      </w:r>
+      <w:r>
+        <w:rPr>
+          <w:lang w:val="en"/>
+        </w:rPr>
+        <w:t xml:space="preserve">Cross-compile tools from Vivado are needed and must be added to the system PATH. </w:t>
+      </w:r>
+    </w:p>
+    <w:p>
+      <w:pPr>
+        <w:numPr>
+          <w:ilvl w:val="0"/>
+          <w:numId w:val="6"/>
+        </w:numPr>
+        <w:spacing w:line="240" w:lineRule="auto"/>
+        <w:textAlignment w:val="baseline"/>
+        <w:rPr>
+          <w:lang w:val="en"/>
+        </w:rPr>
+      </w:pPr>
+      <w:r>
+        <w:rPr>
+          <w:lang w:val="en"/>
+        </w:rPr>
+        <w:t>Search for and then select System (Control Panel). In the new window, select ‘View advanced system settings’</w:t>
+      </w:r>
+    </w:p>
+    <w:p>
+      <w:pPr>
+        <w:numPr>
+          <w:ilvl w:val="0"/>
+          <w:numId w:val="6"/>
+        </w:numPr>
+        <w:spacing w:line="240" w:lineRule="auto"/>
+        <w:textAlignment w:val="baseline"/>
+        <w:rPr>
+          <w:lang w:val="en"/>
+        </w:rPr>
+      </w:pPr>
+      <w:r>
+        <w:rPr>
+          <w:lang w:val="en"/>
+        </w:rPr>
+        <w:t xml:space="preserve">Select </w:t>
+      </w:r>
+      <w:r>
+        <w:rPr>
+          <w:b/>
+          <w:lang w:val="en"/>
+        </w:rPr>
+        <w:t>Environment Variables</w:t>
+      </w:r>
+      <w:r>
+        <w:rPr>
+          <w:lang w:val="en"/>
+        </w:rPr>
+        <w:t xml:space="preserve">. Under </w:t>
+      </w:r>
+      <w:r>
+        <w:rPr>
+          <w:b/>
+          <w:lang w:val="en"/>
+        </w:rPr>
+        <w:t>System Variables</w:t>
+      </w:r>
+      <w:r>
+        <w:rPr>
+          <w:lang w:val="en"/>
+        </w:rPr>
+        <w:t xml:space="preserve">, find </w:t>
+      </w:r>
+      <w:r>
+        <w:rPr>
+          <w:lang w:val="en"/>
+        </w:rPr>
+        <w:t>and select the PATH environment variable. Click ‘</w:t>
+      </w:r>
+      <w:r>
+        <w:rPr>
+          <w:b/>
+          <w:lang w:val="en"/>
+        </w:rPr>
+        <w:t>Edit</w:t>
+      </w:r>
+      <w:r>
+        <w:rPr>
+          <w:lang w:val="en"/>
+        </w:rPr>
+        <w:t>’. If it doesn’t exist, click New.</w:t>
+      </w:r>
+    </w:p>
+    <w:p>
+      <w:pPr>
+        <w:numPr>
+          <w:ilvl w:val="0"/>
+          <w:numId w:val="6"/>
+        </w:numPr>
+        <w:spacing w:after="0" w:line="240" w:lineRule="auto"/>
+        <w:textAlignment w:val="baseline"/>
+        <w:rPr>
+          <w:lang w:val="en"/>
+        </w:rPr>
+      </w:pPr>
+      <w:r>
+        <w:rPr>
+          <w:lang w:val="en"/>
+        </w:rPr>
+        <w:t xml:space="preserve">In the </w:t>
+      </w:r>
+      <w:r>
+        <w:rPr>
+          <w:b/>
+          <w:lang w:val="en"/>
+        </w:rPr>
+        <w:t>Edit System Variable</w:t>
+      </w:r>
+      <w:r>
+        <w:rPr>
+          <w:lang w:val="en"/>
+        </w:rPr>
+        <w:t xml:space="preserve"> (or </w:t>
+      </w:r>
+      <w:r>
+        <w:rPr>
+          <w:b/>
+          <w:lang w:val="en"/>
+        </w:rPr>
+        <w:t>New System Variable</w:t>
+      </w:r>
+      <w:r>
+        <w:rPr>
+          <w:lang w:val="en"/>
+        </w:rPr>
+        <w:t xml:space="preserve">) window, specify the value of the PATH environment variable. Add the following to the </w:t>
+      </w:r>
+      <w:r>
+        <w:rPr>
+          <w:b/>
+          <w:lang w:val="en"/>
+        </w:rPr>
+        <w:t>Environment Variables</w:t>
+      </w:r>
+      <w:r>
+        <w:rPr>
+          <w:lang w:val="en"/>
+        </w:rPr>
+        <w:t>:</w:t>
       </w:r>
     </w:p>
     <w:p>
@@ -1368,6 +1582,16 @@
         <w:spacing w:after="0" w:line="240" w:lineRule="auto"/>
         <w:ind w:left="1008"/>
         <w:textAlignment w:val="baseline"/>
+      </w:pPr>
+      <w:r>
+        <w:t>C:\Xilinx\Vivado\2019.1\.settings64-Vivado.sh</w:t>
+      </w:r>
+    </w:p>
+    <w:p>
+      <w:pPr>
+        <w:spacing w:after="0" w:line="240" w:lineRule="auto"/>
+        <w:ind w:left="1008"/>
+        <w:textAlignment w:val="baseline"/>
         <w:rPr>
           <w:lang w:val="en"/>
         </w:rPr>
@@ -1452,21 +1676,7 @@
         <w:rPr>
           <w:lang w:val="en"/>
         </w:rPr>
-        <w:t>/configs/</w:t>
-      </w:r>
-      <w:proofErr w:type="spellStart"/>
-      <w:r>
-        <w:rPr>
-          <w:lang w:val="en"/>
-        </w:rPr>
-        <w:t>zynq_zybo_defconfig</w:t>
-      </w:r>
-      <w:proofErr w:type="spellEnd"/>
-      <w:r>
-        <w:rPr>
-          <w:lang w:val="en"/>
-        </w:rPr>
-        <w:t>:</w:t>
+        <w:t>/configs/zynq_zybo_defconfig:</w:t>
       </w:r>
     </w:p>
     <w:p>
@@ -1501,7 +1711,6 @@
         <w:rPr>
           <w:lang w:val="en"/>
         </w:rPr>
-        <w:lastRenderedPageBreak/>
         <w:t xml:space="preserve">Remove the file </w:t>
       </w:r>
       <w:r>
@@ -1515,21 +1724,7 @@
         <w:rPr>
           <w:lang w:val="en"/>
         </w:rPr>
-        <w:t>/tools/</w:t>
-      </w:r>
-      <w:proofErr w:type="spellStart"/>
-      <w:r>
-        <w:rPr>
-          <w:lang w:val="en"/>
-        </w:rPr>
-        <w:t>version.h</w:t>
-      </w:r>
-      <w:proofErr w:type="spellEnd"/>
-      <w:r>
-        <w:rPr>
-          <w:lang w:val="en"/>
-        </w:rPr>
-        <w:t xml:space="preserve"> from the source code. The file is unnecessary and is not written in proper C syntax.</w:t>
+        <w:t>/tools/version.h from the source code. The file is unnecessary and is not written in proper C syntax.</w:t>
       </w:r>
     </w:p>
     <w:p>
@@ -1553,6 +1748,67 @@
           <w:ilvl w:val="0"/>
           <w:numId w:val="6"/>
         </w:numPr>
+        <w:spacing w:after="0" w:line="240" w:lineRule="auto"/>
+        <w:textAlignment w:val="baseline"/>
+        <w:rPr>
+          <w:lang w:val="en"/>
+        </w:rPr>
+      </w:pPr>
+      <w:r>
+        <w:rPr>
+          <w:lang w:val="en"/>
+        </w:rPr>
+        <w:t>Navigate to the u-boot directory in the terminal and run u-boot_compile.sh. Comment the file appropriately.</w:t>
+      </w:r>
+    </w:p>
+    <w:p>
+      <w:pPr>
+        <w:spacing w:line="240" w:lineRule="auto"/>
+        <w:ind w:left="1008"/>
+        <w:textAlignment w:val="baseline"/>
+        <w:rPr>
+          <w:lang w:val="en"/>
+        </w:rPr>
+      </w:pPr>
+      <w:r>
+        <w:rPr>
+          <w:lang w:val="en"/>
+        </w:rPr>
+        <w:t xml:space="preserve">The output is found in the u-boot </w:t>
+      </w:r>
+      <w:r>
+        <w:rPr>
+          <w:lang w:val="en"/>
+        </w:rPr>
+        <w:t>directory</w:t>
+      </w:r>
+      <w:r>
+        <w:rPr>
+          <w:lang w:val="en"/>
+        </w:rPr>
+        <w:t xml:space="preserve"> and named ‘u-boot’. </w:t>
+      </w:r>
+    </w:p>
+    <w:p>
+      <w:pPr>
+        <w:pStyle w:val="Subtitle"/>
+        <w:rPr>
+          <w:lang w:val="en"/>
+        </w:rPr>
+      </w:pPr>
+      <w:r>
+        <w:rPr>
+          <w:lang w:val="en"/>
+        </w:rPr>
+        <w:t>boot.bin Generation</w:t>
+      </w:r>
+    </w:p>
+    <w:p>
+      <w:pPr>
+        <w:numPr>
+          <w:ilvl w:val="0"/>
+          <w:numId w:val="6"/>
+        </w:numPr>
         <w:spacing w:line="240" w:lineRule="auto"/>
         <w:textAlignment w:val="baseline"/>
         <w:rPr>
@@ -1563,11 +1819,15 @@
         <w:rPr>
           <w:lang w:val="en"/>
         </w:rPr>
-        <w:t>Navigate to the u-boot directory in the terminal and run u-boot_compile.sh. Comment the file appropriately.</w:t>
-      </w:r>
-    </w:p>
-    <w:p>
-      <w:pPr>
+        <w:t>Add the ‘.elf’ (Executable and Linkable File) extension so Xilinx will recognize the file format to generate boot.bin.</w:t>
+      </w:r>
+    </w:p>
+    <w:p>
+      <w:pPr>
+        <w:numPr>
+          <w:ilvl w:val="0"/>
+          <w:numId w:val="6"/>
+        </w:numPr>
         <w:spacing w:line="240" w:lineRule="auto"/>
         <w:textAlignment w:val="baseline"/>
         <w:rPr>
@@ -1578,19 +1838,131 @@
         <w:rPr>
           <w:lang w:val="en"/>
         </w:rPr>
-        <w:t xml:space="preserve">The output is found in the u-boot </w:t>
-      </w:r>
-      <w:r>
-        <w:rPr>
-          <w:lang w:val="en"/>
-        </w:rPr>
-        <w:t>directory</w:t>
-      </w:r>
-      <w:r>
-        <w:rPr>
-          <w:lang w:val="en"/>
-        </w:rPr>
-        <w:t xml:space="preserve"> and named ‘u-boot’. </w:t>
+        <w:t>Click ‘Xilinx -&gt; Create Boot Image’. In the popup image, select ‘Browse’ to set the path for output.bif. give the path to your lab 4 directory.</w:t>
+      </w:r>
+    </w:p>
+    <w:p>
+      <w:pPr>
+        <w:pStyle w:val="ListParagraph"/>
+        <w:numPr>
+          <w:ilvl w:val="0"/>
+          <w:numId w:val="6"/>
+        </w:numPr>
+        <w:spacing w:after="0" w:line="240" w:lineRule="auto"/>
+        <w:textAlignment w:val="baseline"/>
+        <w:rPr>
+          <w:lang w:val="en"/>
+        </w:rPr>
+      </w:pPr>
+      <w:r>
+        <w:rPr>
+          <w:lang w:val="en"/>
+        </w:rPr>
+        <w:t>Generate boot.bin by placing the three files in the following order, with the following partition types:</w:t>
+      </w:r>
+    </w:p>
+    <w:p>
+      <w:pPr>
+        <w:spacing w:after="0" w:line="240" w:lineRule="auto"/>
+        <w:ind w:left="1008"/>
+        <w:textAlignment w:val="baseline"/>
+        <w:rPr>
+          <w:lang w:val="en"/>
+        </w:rPr>
+      </w:pPr>
+      <w:r>
+        <w:rPr>
+          <w:lang w:val="en"/>
+        </w:rPr>
+        <w:t>FSBL</w:t>
+      </w:r>
+      <w:r>
+        <w:rPr>
+          <w:lang w:val="en"/>
+        </w:rPr>
+        <w:tab/>
+      </w:r>
+      <w:r>
+        <w:rPr>
+          <w:lang w:val="en"/>
+        </w:rPr>
+        <w:tab/>
+      </w:r>
+      <w:r>
+        <w:rPr>
+          <w:lang w:val="en"/>
+        </w:rPr>
+        <w:tab/>
+        <w:t>bootloader</w:t>
+      </w:r>
+    </w:p>
+    <w:p>
+      <w:pPr>
+        <w:spacing w:after="0" w:line="240" w:lineRule="auto"/>
+        <w:ind w:left="1008"/>
+        <w:textAlignment w:val="baseline"/>
+        <w:rPr>
+          <w:lang w:val="en"/>
+        </w:rPr>
+      </w:pPr>
+      <w:r>
+        <w:rPr>
+          <w:lang w:val="en"/>
+        </w:rPr>
+        <w:t>Bitstream.bit</w:t>
+      </w:r>
+      <w:r>
+        <w:rPr>
+          <w:lang w:val="en"/>
+        </w:rPr>
+        <w:tab/>
+        <w:t>datafile</w:t>
+      </w:r>
+    </w:p>
+    <w:p>
+      <w:pPr>
+        <w:spacing w:after="0" w:line="240" w:lineRule="auto"/>
+        <w:ind w:left="1008"/>
+        <w:textAlignment w:val="baseline"/>
+        <w:rPr>
+          <w:lang w:val="en"/>
+        </w:rPr>
+      </w:pPr>
+      <w:r>
+        <w:rPr>
+          <w:lang w:val="en"/>
+        </w:rPr>
+        <w:lastRenderedPageBreak/>
+        <w:t>U-boot.elf</w:t>
+      </w:r>
+      <w:r>
+        <w:rPr>
+          <w:lang w:val="en"/>
+        </w:rPr>
+        <w:tab/>
+      </w:r>
+      <w:r>
+        <w:rPr>
+          <w:lang w:val="en"/>
+        </w:rPr>
+        <w:tab/>
+        <w:t>datafile</w:t>
+      </w:r>
+    </w:p>
+    <w:p>
+      <w:pPr>
+        <w:spacing w:line="240" w:lineRule="auto"/>
+        <w:ind w:left="720"/>
+        <w:textAlignment w:val="baseline"/>
+        <w:rPr>
+          <w:lang w:val="en"/>
+        </w:rPr>
+      </w:pPr>
+      <w:r>
+        <w:rPr>
+          <w:lang w:val="en"/>
+        </w:rPr>
+        <w:t>The following steps will give a few more details:</w:t>
       </w:r>
     </w:p>
     <w:p>
@@ -1609,35 +1981,7 @@
         <w:rPr>
           <w:lang w:val="en"/>
         </w:rPr>
-        <w:t xml:space="preserve">Add the </w:t>
-      </w:r>
-      <w:proofErr w:type="gramStart"/>
-      <w:r>
-        <w:rPr>
-          <w:lang w:val="en"/>
-        </w:rPr>
-        <w:t>‘.elf</w:t>
-      </w:r>
-      <w:proofErr w:type="gramEnd"/>
-      <w:r>
-        <w:rPr>
-          <w:lang w:val="en"/>
-        </w:rPr>
-        <w:t xml:space="preserve">’ (Executable and Linkable File) extension so Xilinx will recognize the file format to generate </w:t>
-      </w:r>
-      <w:proofErr w:type="spellStart"/>
-      <w:r>
-        <w:rPr>
-          <w:lang w:val="en"/>
-        </w:rPr>
-        <w:t>boot.bin</w:t>
-      </w:r>
-      <w:proofErr w:type="spellEnd"/>
-      <w:r>
-        <w:rPr>
-          <w:lang w:val="en"/>
-        </w:rPr>
-        <w:t>.</w:t>
+        <w:t>Click add in the boot partitions section. Select ‘Browse’ and find FSBL under XilinxSDK/FSBL/-Debug/. Make sure the partition type is set as bootloader. Select ‘OK’.</w:t>
       </w:r>
     </w:p>
     <w:p>
@@ -1656,21 +2000,19 @@
         <w:rPr>
           <w:lang w:val="en"/>
         </w:rPr>
-        <w:t xml:space="preserve">Open </w:t>
-      </w:r>
-      <w:proofErr w:type="spellStart"/>
-      <w:r>
-        <w:rPr>
-          <w:lang w:val="en"/>
-        </w:rPr>
-        <w:t>Vivado</w:t>
-      </w:r>
-      <w:proofErr w:type="spellEnd"/>
-      <w:r>
-        <w:rPr>
-          <w:lang w:val="en"/>
-        </w:rPr>
-        <w:t xml:space="preserve"> and export the bitstream and hardware to the SDK as done before. Click File -&gt; New -&gt; Application Project to create a First Stage Bootloader (FSBL).</w:t>
+        <w:t xml:space="preserve">Add the bistream by searching “*.bit” within the project </w:t>
+      </w:r>
+      <w:r>
+        <w:rPr>
+          <w:lang w:val="en"/>
+        </w:rPr>
+        <w:t>directory</w:t>
+      </w:r>
+      <w:r>
+        <w:rPr>
+          <w:lang w:val="en"/>
+        </w:rPr>
+        <w:t>. Set the partition type to datafile (lover of data).</w:t>
       </w:r>
     </w:p>
     <w:p>
@@ -1689,343 +2031,271 @@
         <w:rPr>
           <w:lang w:val="en"/>
         </w:rPr>
-        <w:t xml:space="preserve">Name the project FSBL and select ‘Next’. In the Templates window select ‘Zynq FSBL’ and finish. </w:t>
-      </w:r>
-      <w:r>
-        <w:rPr>
-          <w:i/>
-          <w:lang w:val="en"/>
-        </w:rPr>
-        <w:t>Make sure the ‘Hardware Platform’ selected is the hardware we created in step 1.</w:t>
-      </w:r>
-    </w:p>
-    <w:p>
-      <w:pPr>
-        <w:numPr>
-          <w:ilvl w:val="0"/>
-          <w:numId w:val="6"/>
-        </w:numPr>
+        <w:t>Add the U-boot file. Set the partition type to datafile as well.</w:t>
+      </w:r>
+    </w:p>
+    <w:p>
+      <w:pPr>
         <w:spacing w:line="240" w:lineRule="auto"/>
         <w:textAlignment w:val="baseline"/>
         <w:rPr>
-          <w:lang w:val="en"/>
-        </w:rPr>
-      </w:pPr>
-      <w:r>
-        <w:rPr>
-          <w:lang w:val="en"/>
-        </w:rPr>
-        <w:t>Click on Project -&gt; Build All.</w:t>
-      </w:r>
-      <w:r>
-        <w:rPr>
-          <w:lang w:val="en"/>
-        </w:rPr>
-        <w:t xml:space="preserve"> This builds the FSBL, so we now have all the files necessary to create the </w:t>
-      </w:r>
-      <w:proofErr w:type="spellStart"/>
-      <w:r>
-        <w:rPr>
-          <w:lang w:val="en"/>
-        </w:rPr>
-        <w:t>boot.bin</w:t>
-      </w:r>
-      <w:proofErr w:type="spellEnd"/>
-      <w:r>
-        <w:rPr>
-          <w:lang w:val="en"/>
-        </w:rPr>
-        <w:t xml:space="preserve">. </w:t>
-      </w:r>
-    </w:p>
-    <w:p>
-      <w:pPr>
-        <w:spacing w:after="0" w:line="240" w:lineRule="auto"/>
-        <w:textAlignment w:val="baseline"/>
-        <w:rPr>
-          <w:lang w:val="en"/>
-        </w:rPr>
-      </w:pPr>
-      <w:r>
-        <w:rPr>
-          <w:lang w:val="en"/>
-        </w:rPr>
-        <w:t xml:space="preserve">Generate </w:t>
-      </w:r>
-      <w:proofErr w:type="spellStart"/>
-      <w:r>
-        <w:rPr>
-          <w:lang w:val="en"/>
-        </w:rPr>
-        <w:t>boot.bin</w:t>
-      </w:r>
-      <w:proofErr w:type="spellEnd"/>
-      <w:r>
-        <w:rPr>
-          <w:lang w:val="en"/>
-        </w:rPr>
-        <w:t xml:space="preserve"> by placing the three files in the following order, with the following partition types:</w:t>
-      </w:r>
-    </w:p>
-    <w:p>
-      <w:pPr>
-        <w:spacing w:after="0" w:line="240" w:lineRule="auto"/>
-        <w:ind w:left="288"/>
-        <w:textAlignment w:val="baseline"/>
-        <w:rPr>
-          <w:lang w:val="en"/>
-        </w:rPr>
-      </w:pPr>
-      <w:r>
-        <w:rPr>
-          <w:lang w:val="en"/>
-        </w:rPr>
-        <w:t>FSBL</w:t>
-      </w:r>
-      <w:r>
-        <w:rPr>
-          <w:lang w:val="en"/>
-        </w:rPr>
-        <w:tab/>
-      </w:r>
-      <w:r>
-        <w:rPr>
-          <w:lang w:val="en"/>
-        </w:rPr>
-        <w:tab/>
-      </w:r>
-      <w:r>
-        <w:rPr>
-          <w:lang w:val="en"/>
-        </w:rPr>
-        <w:tab/>
-        <w:t>bootloader</w:t>
-      </w:r>
-    </w:p>
-    <w:p>
-      <w:pPr>
-        <w:spacing w:after="0" w:line="240" w:lineRule="auto"/>
-        <w:ind w:left="288"/>
-        <w:textAlignment w:val="baseline"/>
-        <w:rPr>
-          <w:lang w:val="en"/>
-        </w:rPr>
-      </w:pPr>
-      <w:proofErr w:type="spellStart"/>
-      <w:r>
-        <w:rPr>
-          <w:lang w:val="en"/>
-        </w:rPr>
-        <w:t>Bitstream.bit</w:t>
-      </w:r>
-      <w:proofErr w:type="spellEnd"/>
-      <w:r>
-        <w:rPr>
-          <w:lang w:val="en"/>
-        </w:rPr>
-        <w:tab/>
-        <w:t>datafile</w:t>
-      </w:r>
-    </w:p>
-    <w:p>
-      <w:pPr>
-        <w:spacing w:line="240" w:lineRule="auto"/>
-        <w:ind w:left="288"/>
-        <w:textAlignment w:val="baseline"/>
-        <w:rPr>
-          <w:lang w:val="en"/>
-        </w:rPr>
-      </w:pPr>
-      <w:r>
-        <w:rPr>
-          <w:lang w:val="en"/>
-        </w:rPr>
-        <w:t>U-</w:t>
-      </w:r>
-      <w:proofErr w:type="spellStart"/>
-      <w:r>
-        <w:rPr>
-          <w:lang w:val="en"/>
-        </w:rPr>
-        <w:t>boot.elf</w:t>
-      </w:r>
-      <w:proofErr w:type="spellEnd"/>
-      <w:r>
-        <w:rPr>
-          <w:lang w:val="en"/>
-        </w:rPr>
-        <w:tab/>
-      </w:r>
-      <w:r>
-        <w:rPr>
-          <w:lang w:val="en"/>
-        </w:rPr>
-        <w:tab/>
-        <w:t>datafile</w:t>
-      </w:r>
-    </w:p>
-    <w:p>
-      <w:pPr>
-        <w:numPr>
-          <w:ilvl w:val="0"/>
-          <w:numId w:val="6"/>
-        </w:numPr>
-        <w:spacing w:line="240" w:lineRule="auto"/>
-        <w:textAlignment w:val="baseline"/>
-        <w:rPr>
-          <w:lang w:val="en"/>
-        </w:rPr>
-      </w:pPr>
-      <w:r>
-        <w:rPr>
-          <w:lang w:val="en"/>
-        </w:rPr>
-        <w:t xml:space="preserve">Click ‘Xilinx -&gt; Create Boot Image’. In the popup image, select ‘Browse’ to set the path for </w:t>
-      </w:r>
-      <w:proofErr w:type="spellStart"/>
-      <w:r>
-        <w:rPr>
-          <w:lang w:val="en"/>
-        </w:rPr>
-        <w:t>output.bif</w:t>
-      </w:r>
-      <w:proofErr w:type="spellEnd"/>
-      <w:r>
-        <w:rPr>
-          <w:lang w:val="en"/>
-        </w:rPr>
-        <w:t>. give the path to your lab 4 directory.</w:t>
-      </w:r>
-    </w:p>
-    <w:p>
-      <w:pPr>
-        <w:numPr>
-          <w:ilvl w:val="0"/>
-          <w:numId w:val="6"/>
-        </w:numPr>
-        <w:spacing w:line="240" w:lineRule="auto"/>
-        <w:textAlignment w:val="baseline"/>
-        <w:rPr>
-          <w:lang w:val="en"/>
-        </w:rPr>
-      </w:pPr>
-      <w:r>
-        <w:rPr>
-          <w:lang w:val="en"/>
-        </w:rPr>
-        <w:t xml:space="preserve">Click add in the boot partitions section. Select ‘Browse’ and find FSBL under </w:t>
-      </w:r>
-      <w:proofErr w:type="spellStart"/>
-      <w:r>
-        <w:rPr>
-          <w:lang w:val="en"/>
-        </w:rPr>
-        <w:t>XilinxSDK</w:t>
-      </w:r>
-      <w:proofErr w:type="spellEnd"/>
-      <w:r>
-        <w:rPr>
-          <w:lang w:val="en"/>
-        </w:rPr>
-        <w:t>/FSBL/-Debug/. Make sure the partition type is set as bootloader. Select ‘OK’.</w:t>
-      </w:r>
-    </w:p>
-    <w:p>
-      <w:pPr>
-        <w:numPr>
-          <w:ilvl w:val="0"/>
-          <w:numId w:val="6"/>
-        </w:numPr>
-        <w:spacing w:line="240" w:lineRule="auto"/>
-        <w:textAlignment w:val="baseline"/>
-        <w:rPr>
-          <w:lang w:val="en"/>
-        </w:rPr>
-      </w:pPr>
-      <w:r>
-        <w:rPr>
-          <w:lang w:val="en"/>
-        </w:rPr>
-        <w:t xml:space="preserve">Add the </w:t>
-      </w:r>
-      <w:proofErr w:type="spellStart"/>
-      <w:r>
-        <w:rPr>
-          <w:lang w:val="en"/>
-        </w:rPr>
-        <w:t>bistream</w:t>
-      </w:r>
-      <w:proofErr w:type="spellEnd"/>
-      <w:r>
-        <w:rPr>
-          <w:lang w:val="en"/>
-        </w:rPr>
-        <w:t xml:space="preserve"> by searching “*.bit” within the project </w:t>
-      </w:r>
-      <w:r>
-        <w:rPr>
-          <w:lang w:val="en"/>
-        </w:rPr>
-        <w:t>directory</w:t>
-      </w:r>
-      <w:r>
-        <w:rPr>
-          <w:lang w:val="en"/>
-        </w:rPr>
-        <w:t>. Set the partition type to datafile (lover of data).</w:t>
-      </w:r>
-    </w:p>
-    <w:p>
-      <w:pPr>
-        <w:numPr>
-          <w:ilvl w:val="0"/>
-          <w:numId w:val="6"/>
-        </w:numPr>
-        <w:spacing w:line="240" w:lineRule="auto"/>
-        <w:textAlignment w:val="baseline"/>
-        <w:rPr>
-          <w:lang w:val="en"/>
-        </w:rPr>
-      </w:pPr>
-      <w:r>
-        <w:rPr>
-          <w:lang w:val="en"/>
-        </w:rPr>
-        <w:t>Add the U-boot file. Set the partition type to datafile as well.</w:t>
-      </w:r>
-    </w:p>
-    <w:p>
-      <w:pPr>
-        <w:spacing w:line="240" w:lineRule="auto"/>
-        <w:textAlignment w:val="baseline"/>
-        <w:rPr>
-          <w:rFonts w:ascii="Calibri" w:hAnsi="Calibri" w:cs="Calibri"/>
-          <w:lang w:val="en"/>
-        </w:rPr>
-      </w:pPr>
+          <w:rFonts w:ascii="Calibri" w:hAnsi="Calibri" w:cs="Calibri"/>
+          <w:lang w:val="en"/>
+        </w:rPr>
+      </w:pPr>
+    </w:p>
+    <w:p>
+      <w:pPr>
+        <w:pStyle w:val="Heading1"/>
+        <w:rPr>
+          <w:lang w:val="en"/>
+        </w:rPr>
+      </w:pPr>
+      <w:r>
+        <w:rPr>
+          <w:lang w:val="en"/>
+        </w:rPr>
+        <w:t>Part 3-</w:t>
+      </w:r>
+      <w:r>
+        <w:rPr>
+          <w:lang w:val="en"/>
+        </w:rPr>
+        <w:t xml:space="preserve"> </w:t>
+      </w:r>
+      <w:r>
+        <w:rPr>
+          <w:lang w:val="en"/>
+        </w:rPr>
+        <w:t xml:space="preserve">The </w:t>
+      </w:r>
+      <w:r>
+        <w:rPr>
+          <w:lang w:val="en"/>
+        </w:rPr>
+        <w:t>Post-Boot OS</w:t>
+      </w:r>
+      <w:r>
+        <w:rPr>
+          <w:lang w:val="en"/>
+        </w:rPr>
+        <w:t xml:space="preserve"> (</w:t>
+      </w:r>
+      <w:r>
+        <w:rPr>
+          <w:lang w:val="en"/>
+        </w:rPr>
+        <w:t>Linux, DTB, and RAMDISK</w:t>
+      </w:r>
+      <w:r>
+        <w:rPr>
+          <w:lang w:val="en"/>
+        </w:rPr>
+        <w:t>)</w:t>
+      </w:r>
+      <w:r>
+        <w:rPr>
+          <w:lang w:val="en"/>
+        </w:rPr>
+        <w:t xml:space="preserve"> </w:t>
+      </w:r>
+    </w:p>
+    <w:p>
+      <w:pPr>
+        <w:rPr>
+          <w:lang w:val="en"/>
+        </w:rPr>
+      </w:pPr>
+      <w:r>
+        <w:rPr>
+          <w:lang w:val="en"/>
+        </w:rPr>
+        <w:t>In order to generate boot.bin, we need the following:</w:t>
+      </w:r>
+    </w:p>
+    <w:p>
+      <w:pPr>
+        <w:pStyle w:val="ListParagraph"/>
+        <w:numPr>
+          <w:ilvl w:val="0"/>
+          <w:numId w:val="9"/>
+        </w:numPr>
+        <w:rPr>
+          <w:lang w:val="en"/>
+        </w:rPr>
+      </w:pPr>
+      <w:r>
+        <w:rPr>
+          <w:lang w:val="en"/>
+        </w:rPr>
+        <w:t>Linux</w:t>
+      </w:r>
+      <w:r>
+        <w:rPr>
+          <w:lang w:val="en"/>
+        </w:rPr>
+        <w:t xml:space="preserve"> </w:t>
+      </w:r>
+      <w:r>
+        <w:rPr>
+          <w:lang w:val="en"/>
+        </w:rPr>
+        <w:t>(</w:t>
+      </w:r>
+      <w:r>
+        <w:rPr>
+          <w:lang w:val="en"/>
+        </w:rPr>
+        <w:t>RTOS, hardware-agnostic)</w:t>
+      </w:r>
+    </w:p>
+    <w:p>
+      <w:pPr>
+        <w:pStyle w:val="ListParagraph"/>
+        <w:numPr>
+          <w:ilvl w:val="0"/>
+          <w:numId w:val="9"/>
+        </w:numPr>
+        <w:rPr>
+          <w:lang w:val="en"/>
+        </w:rPr>
+      </w:pPr>
+      <w:r>
+        <w:rPr>
+          <w:lang w:val="en"/>
+        </w:rPr>
+        <w:t>DTB</w:t>
+      </w:r>
+      <w:r>
+        <w:rPr>
+          <w:lang w:val="en"/>
+        </w:rPr>
+        <w:t xml:space="preserve"> </w:t>
+      </w:r>
+      <w:r>
+        <w:rPr>
+          <w:lang w:val="en"/>
+        </w:rPr>
+        <w:t>(</w:t>
+      </w:r>
+      <w:r>
+        <w:rPr>
+          <w:lang w:val="en"/>
+        </w:rPr>
+        <w:t xml:space="preserve">Information about </w:t>
+      </w:r>
+      <w:r>
+        <w:rPr>
+          <w:lang w:val="en"/>
+        </w:rPr>
+        <w:t xml:space="preserve">all device </w:t>
+      </w:r>
+      <w:bookmarkStart w:id="0" w:name="_GoBack"/>
+      <w:bookmarkEnd w:id="0"/>
+      <w:r>
+        <w:rPr>
+          <w:lang w:val="en"/>
+        </w:rPr>
+        <w:t>hardware</w:t>
+      </w:r>
+      <w:r>
+        <w:rPr>
+          <w:lang w:val="en"/>
+        </w:rPr>
+        <w:t>)</w:t>
+      </w:r>
+    </w:p>
+    <w:p>
+      <w:pPr>
+        <w:pStyle w:val="ListParagraph"/>
+        <w:numPr>
+          <w:ilvl w:val="0"/>
+          <w:numId w:val="9"/>
+        </w:numPr>
+        <w:rPr>
+          <w:lang w:val="en"/>
+        </w:rPr>
+      </w:pPr>
+      <w:r>
+        <w:rPr>
+          <w:lang w:val="en"/>
+        </w:rPr>
+        <w:t>RAMDISK</w:t>
+      </w:r>
+      <w:r>
+        <w:rPr>
+          <w:lang w:val="en"/>
+        </w:rPr>
+        <w:t xml:space="preserve"> (</w:t>
+      </w:r>
+      <w:r>
+        <w:rPr>
+          <w:lang w:val="en"/>
+        </w:rPr>
+        <w:t>Temporary Filesystem</w:t>
+      </w:r>
+      <w:r>
+        <w:rPr>
+          <w:lang w:val="en"/>
+        </w:rPr>
+        <w:t>, hardware-agnostic)</w:t>
+      </w:r>
+    </w:p>
+    <w:p>
+      <w:pPr>
+        <w:rPr>
+          <w:lang w:val="en"/>
+        </w:rPr>
+      </w:pPr>
+      <w:r>
+        <w:rPr>
+          <w:lang w:val="en"/>
+        </w:rPr>
+        <w:t xml:space="preserve">Different configurations for Linux can be found in the &lt;Linux&gt;/arch/arm/configs/ directory. We will be using the configurations found in xilinx_zynq_defconfig. </w:t>
+      </w:r>
     </w:p>
     <w:p>
       <w:pPr>
         <w:pStyle w:val="Subtitle"/>
-        <w:rPr>
-          <w:lang w:val="en"/>
-        </w:rPr>
-      </w:pPr>
-      <w:r>
-        <w:rPr>
-          <w:lang w:val="en"/>
-        </w:rPr>
-        <w:t>Part 3-</w:t>
-      </w:r>
-      <w:r>
-        <w:rPr>
-          <w:lang w:val="en"/>
-        </w:rPr>
-        <w:t xml:space="preserve"> Linux, DTB, and RAMDISK</w:t>
-      </w:r>
-    </w:p>
-    <w:p>
-      <w:pPr>
+        <w:numPr>
+          <w:ilvl w:val="0"/>
+          <w:numId w:val="0"/>
+        </w:numPr>
+        <w:rPr>
+          <w:lang w:val="en"/>
+        </w:rPr>
+      </w:pPr>
+      <w:r>
+        <w:rPr>
+          <w:lang w:val="en"/>
+        </w:rPr>
+        <w:t>4</w:t>
+      </w:r>
+      <w:r>
+        <w:rPr>
+          <w:lang w:val="en"/>
+        </w:rPr>
+        <w:t>:</w:t>
+      </w:r>
+      <w:r>
+        <w:rPr>
+          <w:lang w:val="en"/>
+        </w:rPr>
+        <w:t xml:space="preserve"> Linux</w:t>
+      </w:r>
+      <w:r>
+        <w:rPr>
+          <w:lang w:val="en"/>
+        </w:rPr>
+        <w:t xml:space="preserve"> Build</w:t>
+      </w:r>
+    </w:p>
+    <w:p>
+      <w:pPr>
+        <w:numPr>
+          <w:ilvl w:val="0"/>
+          <w:numId w:val="4"/>
+        </w:numPr>
         <w:spacing w:after="0"/>
         <w:rPr>
           <w:lang w:val="en"/>
@@ -2035,61 +2305,7 @@
         <w:rPr>
           <w:lang w:val="en"/>
         </w:rPr>
-        <w:t xml:space="preserve">Different configurations for Linux can be found in the &lt;Linux&gt;/arch/arm/configs/ directory. We will be using the configurations found in </w:t>
-      </w:r>
-      <w:proofErr w:type="spellStart"/>
-      <w:r>
-        <w:rPr>
-          <w:lang w:val="en"/>
-        </w:rPr>
-        <w:t>xilinx_zynq_defconfig</w:t>
-      </w:r>
-      <w:proofErr w:type="spellEnd"/>
-      <w:r>
-        <w:rPr>
-          <w:lang w:val="en"/>
-        </w:rPr>
-        <w:t xml:space="preserve">. </w:t>
-      </w:r>
-    </w:p>
-    <w:p>
-      <w:pPr>
-        <w:numPr>
-          <w:ilvl w:val="0"/>
-          <w:numId w:val="4"/>
-        </w:numPr>
-        <w:spacing w:after="0"/>
-        <w:rPr>
-          <w:lang w:val="en"/>
-        </w:rPr>
-      </w:pPr>
-      <w:proofErr w:type="spellStart"/>
-      <w:r>
-        <w:rPr>
-          <w:lang w:val="en"/>
-        </w:rPr>
-        <w:t>Untar</w:t>
-      </w:r>
-      <w:proofErr w:type="spellEnd"/>
-      <w:r>
-        <w:rPr>
-          <w:lang w:val="en"/>
-        </w:rPr>
-        <w:t xml:space="preserve"> the </w:t>
-      </w:r>
-      <w:proofErr w:type="spellStart"/>
-      <w:r>
-        <w:rPr>
-          <w:lang w:val="en"/>
-        </w:rPr>
-        <w:t>linux</w:t>
-      </w:r>
-      <w:proofErr w:type="spellEnd"/>
-      <w:r>
-        <w:rPr>
-          <w:lang w:val="en"/>
-        </w:rPr>
-        <w:t xml:space="preserve"> source code version 2019.1 from the following link:</w:t>
+        <w:t>Untar the linux source code version 2019.1 from the following link:</w:t>
       </w:r>
     </w:p>
     <w:p>
@@ -2099,7 +2315,7 @@
           <w:lang w:val="en"/>
         </w:rPr>
       </w:pPr>
-      <w:hyperlink r:id="rId7" w:history="1">
+      <w:hyperlink r:id="rId8" w:history="1">
         <w:r>
           <w:rPr>
             <w:rStyle w:val="Hyperlink"/>
@@ -2148,21 +2364,39 @@
         <w:rPr>
           <w:lang w:val="en"/>
         </w:rPr>
-        <w:t xml:space="preserve">You should find </w:t>
-      </w:r>
-      <w:proofErr w:type="spellStart"/>
-      <w:r>
-        <w:rPr>
-          <w:lang w:val="en"/>
-        </w:rPr>
-        <w:t>uImage</w:t>
-      </w:r>
-      <w:proofErr w:type="spellEnd"/>
-      <w:r>
-        <w:rPr>
-          <w:lang w:val="en"/>
-        </w:rPr>
-        <w:t xml:space="preserve"> in &lt;Linux&gt;/arch/arm/boot. Congratulations! You’ve compiled Linux!</w:t>
+        <w:t>You should find uImage in &lt;Linux&gt;/arch/arm/boot. Congratulations! You’ve compiled Linux!</w:t>
+      </w:r>
+    </w:p>
+    <w:p>
+      <w:pPr>
+        <w:pStyle w:val="Subtitle"/>
+        <w:rPr>
+          <w:lang w:val="en"/>
+        </w:rPr>
+      </w:pPr>
+      <w:r>
+        <w:rPr>
+          <w:lang w:val="en"/>
+        </w:rPr>
+        <w:t>5</w:t>
+      </w:r>
+      <w:r>
+        <w:rPr>
+          <w:lang w:val="en"/>
+        </w:rPr>
+        <w:t xml:space="preserve">: </w:t>
+      </w:r>
+      <w:r>
+        <w:rPr>
+          <w:lang w:val="en"/>
+        </w:rPr>
+        <w:t xml:space="preserve">Device Tree Blob (DTB) </w:t>
+      </w:r>
+      <w:r>
+        <w:rPr>
+          <w:lang w:val="en"/>
+        </w:rPr>
+        <w:t>Build</w:t>
       </w:r>
     </w:p>
     <w:p>
@@ -2179,251 +2413,141 @@
         <w:rPr>
           <w:lang w:val="en"/>
         </w:rPr>
+        <w:t>To compile the .dtb file, we need to edit the file located at &lt;Linux&gt;/arch/arm/boot/dts/zynq-7000.dtsi. Append the text in dtb_append.txt to the end of the file, creating a new line after watchdog0.</w:t>
+      </w:r>
+    </w:p>
+    <w:p>
+      <w:pPr>
+        <w:numPr>
+          <w:ilvl w:val="0"/>
+          <w:numId w:val="4"/>
+        </w:numPr>
+        <w:rPr>
+          <w:lang w:val="en"/>
+        </w:rPr>
+      </w:pPr>
+      <w:r>
+        <w:rPr>
+          <w:lang w:val="en"/>
+        </w:rPr>
+        <w:t xml:space="preserve">The dts needs to be converted to a dtb (the compatible format for arm). Run the dtb_build.sh script from the lab4 </w:t>
+      </w:r>
+      <w:r>
+        <w:rPr>
+          <w:lang w:val="en"/>
+        </w:rPr>
+        <w:t>directory</w:t>
+      </w:r>
+      <w:r>
+        <w:rPr>
+          <w:lang w:val="en"/>
+        </w:rPr>
+        <w:t>.</w:t>
+      </w:r>
+    </w:p>
+    <w:p>
+      <w:pPr>
+        <w:numPr>
+          <w:ilvl w:val="0"/>
+          <w:numId w:val="4"/>
+        </w:numPr>
+        <w:rPr>
+          <w:lang w:val="en"/>
+        </w:rPr>
+      </w:pPr>
+      <w:r>
+        <w:rPr>
+          <w:lang w:val="en"/>
+        </w:rPr>
+        <w:t>Rename the output (&lt;Linux/arch/arm/boot/dts/zynq-zybo.dtb) to devicetree.dtb and place it in an easily-retrievable location.</w:t>
+      </w:r>
+    </w:p>
+    <w:p>
+      <w:pPr>
+        <w:rPr>
+          <w:lang w:val="en"/>
+        </w:rPr>
+      </w:pPr>
+      <w:r>
+        <w:rPr>
+          <w:lang w:val="en"/>
+        </w:rPr>
+        <w:t>Congratulations! You’ve built the Device Tree Blob!!</w:t>
+      </w:r>
+    </w:p>
+    <w:p>
+      <w:pPr>
+        <w:pStyle w:val="Subtitle"/>
+        <w:rPr>
+          <w:lang w:val="en"/>
+        </w:rPr>
+      </w:pPr>
+      <w:r>
+        <w:rPr>
+          <w:lang w:val="en"/>
+        </w:rPr>
+        <w:t>6</w:t>
+      </w:r>
+      <w:r>
+        <w:rPr>
+          <w:lang w:val="en"/>
+        </w:rPr>
+        <w:t>: Ramdisk Configuration</w:t>
+      </w:r>
+    </w:p>
+    <w:p>
+      <w:pPr>
+        <w:numPr>
+          <w:ilvl w:val="0"/>
+          <w:numId w:val="4"/>
+        </w:numPr>
+        <w:rPr>
+          <w:lang w:val="en"/>
+        </w:rPr>
+      </w:pPr>
+      <w:r>
+        <w:rPr>
+          <w:lang w:val="en"/>
+        </w:rPr>
+        <w:t xml:space="preserve">Download the ramdisk file and place it in your lab directory. </w:t>
+      </w:r>
+      <w:r>
+        <w:rPr>
+          <w:lang w:val="en"/>
+        </w:rPr>
+        <w:t>Run ramdisk.sh from your lab directory.</w:t>
+      </w:r>
+    </w:p>
+    <w:p>
+      <w:pPr>
+        <w:rPr>
+          <w:lang w:val="en"/>
+        </w:rPr>
+      </w:pPr>
+      <w:r>
+        <w:rPr>
+          <w:lang w:val="en"/>
+        </w:rPr>
+        <w:t>You now have all of the necessary files. Wahooo!</w:t>
+      </w:r>
+    </w:p>
+    <w:p>
+      <w:pPr>
+        <w:rPr>
+          <w:lang w:val="en"/>
+        </w:rPr>
+      </w:pPr>
+      <w:r>
+        <w:rPr>
+          <w:lang w:val="en"/>
+        </w:rPr>
         <w:lastRenderedPageBreak/>
-        <w:t>To compile the .</w:t>
-      </w:r>
-      <w:proofErr w:type="spellStart"/>
-      <w:r>
-        <w:rPr>
-          <w:lang w:val="en"/>
-        </w:rPr>
-        <w:t>dtb</w:t>
-      </w:r>
-      <w:proofErr w:type="spellEnd"/>
-      <w:r>
-        <w:rPr>
-          <w:lang w:val="en"/>
-        </w:rPr>
-        <w:t xml:space="preserve"> file, we need to edit the file located at &lt;Linux&gt;/arch/arm/boot/</w:t>
-      </w:r>
-      <w:proofErr w:type="spellStart"/>
-      <w:r>
-        <w:rPr>
-          <w:lang w:val="en"/>
-        </w:rPr>
-        <w:t>dts</w:t>
-      </w:r>
-      <w:proofErr w:type="spellEnd"/>
-      <w:r>
-        <w:rPr>
-          <w:lang w:val="en"/>
-        </w:rPr>
-        <w:t>/zynq-7000.dtsi. Append the text in dtb_append.txt to the end of the file, creating a new line after watchdog0.</w:t>
-      </w:r>
-    </w:p>
-    <w:p>
-      <w:pPr>
-        <w:numPr>
-          <w:ilvl w:val="0"/>
-          <w:numId w:val="4"/>
-        </w:numPr>
-        <w:rPr>
-          <w:lang w:val="en"/>
-        </w:rPr>
-      </w:pPr>
-      <w:r>
-        <w:rPr>
-          <w:lang w:val="en"/>
-        </w:rPr>
-        <w:t xml:space="preserve">The </w:t>
-      </w:r>
-      <w:proofErr w:type="spellStart"/>
-      <w:r>
-        <w:rPr>
-          <w:lang w:val="en"/>
-        </w:rPr>
-        <w:t>dts</w:t>
-      </w:r>
-      <w:proofErr w:type="spellEnd"/>
-      <w:r>
-        <w:rPr>
-          <w:lang w:val="en"/>
-        </w:rPr>
-        <w:t xml:space="preserve"> needs to be converted to a </w:t>
-      </w:r>
-      <w:proofErr w:type="spellStart"/>
-      <w:r>
-        <w:rPr>
-          <w:lang w:val="en"/>
-        </w:rPr>
-        <w:t>dtb</w:t>
-      </w:r>
-      <w:proofErr w:type="spellEnd"/>
-      <w:r>
-        <w:rPr>
-          <w:lang w:val="en"/>
-        </w:rPr>
-        <w:t xml:space="preserve"> (the compatible format for arm). Run the dtb_build.sh script from the lab4 </w:t>
-      </w:r>
-      <w:r>
-        <w:rPr>
-          <w:lang w:val="en"/>
-        </w:rPr>
-        <w:t>directory</w:t>
-      </w:r>
-      <w:r>
-        <w:rPr>
-          <w:lang w:val="en"/>
-        </w:rPr>
-        <w:t>.</w:t>
-      </w:r>
-    </w:p>
-    <w:p>
-      <w:pPr>
-        <w:numPr>
-          <w:ilvl w:val="0"/>
-          <w:numId w:val="4"/>
-        </w:numPr>
-        <w:rPr>
-          <w:lang w:val="en"/>
-        </w:rPr>
-      </w:pPr>
-      <w:r>
-        <w:rPr>
-          <w:lang w:val="en"/>
-        </w:rPr>
-        <w:t>Rename the output (&lt;Linux/arch/arm/boot/</w:t>
-      </w:r>
-      <w:proofErr w:type="spellStart"/>
-      <w:r>
-        <w:rPr>
-          <w:lang w:val="en"/>
-        </w:rPr>
-        <w:t>dts</w:t>
-      </w:r>
-      <w:proofErr w:type="spellEnd"/>
-      <w:r>
-        <w:rPr>
-          <w:lang w:val="en"/>
-        </w:rPr>
-        <w:t>/</w:t>
-      </w:r>
-      <w:proofErr w:type="spellStart"/>
-      <w:r>
-        <w:rPr>
-          <w:lang w:val="en"/>
-        </w:rPr>
-        <w:t>zynq-zybo.dtb</w:t>
-      </w:r>
-      <w:proofErr w:type="spellEnd"/>
-      <w:r>
-        <w:rPr>
-          <w:lang w:val="en"/>
-        </w:rPr>
-        <w:t xml:space="preserve">) to </w:t>
-      </w:r>
-      <w:proofErr w:type="spellStart"/>
-      <w:r>
-        <w:rPr>
-          <w:lang w:val="en"/>
-        </w:rPr>
-        <w:t>devicetree.dtb</w:t>
-      </w:r>
-      <w:proofErr w:type="spellEnd"/>
-      <w:r>
-        <w:rPr>
-          <w:lang w:val="en"/>
-        </w:rPr>
-        <w:t xml:space="preserve"> and place it in an easily-retrievable location.</w:t>
-      </w:r>
-    </w:p>
-    <w:p>
-      <w:pPr>
-        <w:rPr>
-          <w:lang w:val="en"/>
-        </w:rPr>
-      </w:pPr>
-      <w:r>
-        <w:rPr>
-          <w:lang w:val="en"/>
-        </w:rPr>
-        <w:t>Congratulations! You’ve built the Device Tree Blob!!</w:t>
-      </w:r>
-    </w:p>
-    <w:p>
-      <w:pPr>
-        <w:numPr>
-          <w:ilvl w:val="0"/>
-          <w:numId w:val="4"/>
-        </w:numPr>
-        <w:rPr>
-          <w:lang w:val="en"/>
-        </w:rPr>
-      </w:pPr>
-      <w:r>
-        <w:rPr>
-          <w:lang w:val="en"/>
-        </w:rPr>
-        <w:t xml:space="preserve">Download the </w:t>
-      </w:r>
-      <w:proofErr w:type="spellStart"/>
-      <w:r>
-        <w:rPr>
-          <w:lang w:val="en"/>
-        </w:rPr>
-        <w:t>ramdisk</w:t>
-      </w:r>
-      <w:proofErr w:type="spellEnd"/>
-      <w:r>
-        <w:rPr>
-          <w:lang w:val="en"/>
-        </w:rPr>
-        <w:t xml:space="preserve"> file and place it in your lab directory. </w:t>
-      </w:r>
-      <w:r>
-        <w:rPr>
-          <w:lang w:val="en"/>
-        </w:rPr>
-        <w:t>Run ramdisk.sh from your lab directory.</w:t>
-      </w:r>
-    </w:p>
-    <w:p>
-      <w:pPr>
-        <w:rPr>
-          <w:lang w:val="en"/>
-        </w:rPr>
-      </w:pPr>
-      <w:r>
-        <w:rPr>
-          <w:lang w:val="en"/>
-        </w:rPr>
-        <w:t xml:space="preserve">You now have all of the necessary files. </w:t>
-      </w:r>
-      <w:proofErr w:type="spellStart"/>
-      <w:r>
-        <w:rPr>
-          <w:lang w:val="en"/>
-        </w:rPr>
-        <w:t>Wahooo</w:t>
-      </w:r>
-      <w:proofErr w:type="spellEnd"/>
-      <w:r>
-        <w:rPr>
-          <w:lang w:val="en"/>
-        </w:rPr>
-        <w:t>!</w:t>
-      </w:r>
-    </w:p>
-    <w:p>
-      <w:pPr>
-        <w:rPr>
-          <w:lang w:val="en"/>
-        </w:rPr>
-      </w:pPr>
-      <w:r>
-        <w:rPr>
-          <w:lang w:val="en"/>
-        </w:rPr>
         <w:t xml:space="preserve"> </w:t>
       </w:r>
     </w:p>
     <w:p>
       <w:pPr>
-        <w:pStyle w:val="Subtitle"/>
-        <w:numPr>
-          <w:ilvl w:val="0"/>
-          <w:numId w:val="0"/>
-        </w:numPr>
+        <w:pStyle w:val="Heading1"/>
         <w:rPr>
           <w:lang w:val="en"/>
         </w:rPr>
@@ -2438,7 +2562,19 @@
         <w:rPr>
           <w:lang w:val="en"/>
         </w:rPr>
-        <w:t>Booting and connecting to the board</w:t>
+        <w:t xml:space="preserve">Booting and </w:t>
+      </w:r>
+      <w:r>
+        <w:rPr>
+          <w:lang w:val="en"/>
+        </w:rPr>
+        <w:t>C</w:t>
+      </w:r>
+      <w:r>
+        <w:rPr>
+          <w:lang w:val="en"/>
+        </w:rPr>
+        <w:t>onnecting to the board</w:t>
       </w:r>
     </w:p>
     <w:p>
@@ -2633,11 +2769,7 @@
     </w:p>
     <w:p>
       <w:pPr>
-        <w:pStyle w:val="Subtitle"/>
-        <w:numPr>
-          <w:ilvl w:val="0"/>
-          <w:numId w:val="0"/>
-        </w:numPr>
+        <w:pStyle w:val="Heading1"/>
         <w:rPr>
           <w:lang w:val="en"/>
         </w:rPr>
@@ -2729,8 +2861,255 @@
         <w:rPr>
           <w:lang w:val="en"/>
         </w:rPr>
+        <w:t>After booting, navigate through the various directories.</w:t>
+      </w:r>
+    </w:p>
+    <w:p>
+      <w:pPr>
+        <w:numPr>
+          <w:ilvl w:val="0"/>
+          <w:numId w:val="8"/>
+        </w:numPr>
+        <w:rPr>
+          <w:lang w:val="en"/>
+        </w:rPr>
+      </w:pPr>
+      <w:r>
+        <w:rPr>
+          <w:lang w:val="en"/>
+        </w:rPr>
+        <w:t>Which are writable? (the “man” command {manual} for ‘ls’ may be helpful).</w:t>
+      </w:r>
+    </w:p>
+    <w:p>
+      <w:pPr>
+        <w:rPr>
+          <w:lang w:val="en"/>
+        </w:rPr>
+      </w:pPr>
+      <w:r>
+        <w:rPr>
+          <w:lang w:val="en"/>
+        </w:rPr>
+        <w:t>Create a few files by typing ‘touch &lt;filename&gt;’. If the file is created, then the directory must be writable.</w:t>
+      </w:r>
+    </w:p>
+    <w:p>
+      <w:pPr>
+        <w:numPr>
+          <w:ilvl w:val="0"/>
+          <w:numId w:val="8"/>
+        </w:numPr>
+        <w:rPr>
+          <w:lang w:val="en"/>
+        </w:rPr>
+      </w:pPr>
+      <w:r>
+        <w:rPr>
+          <w:lang w:val="en"/>
+        </w:rPr>
+        <w:t>What happens to the files when the ZYBO is rebooted? Why?</w:t>
+      </w:r>
+    </w:p>
+    <w:p>
+      <w:pPr>
+        <w:numPr>
+          <w:ilvl w:val="0"/>
+          <w:numId w:val="8"/>
+        </w:numPr>
+      </w:pPr>
+      <w:r>
+        <w:rPr>
+          <w:lang w:val="en"/>
+        </w:rPr>
+        <w:t>Create a new IP called “speaker” to the</w:t>
+      </w:r>
+      <w:r>
+        <w:rPr>
+          <w:lang w:val="en"/>
+        </w:rPr>
+        <w:t xml:space="preserve"> match</w:t>
+      </w:r>
+      <w:r>
+        <w:rPr>
+          <w:lang w:val="en"/>
+        </w:rPr>
+        <w:t xml:space="preserve"> following specifications:</w:t>
+      </w:r>
+    </w:p>
+    <w:p>
+      <w:pPr>
+        <w:pStyle w:val="ListParagraph"/>
+        <w:numPr>
+          <w:ilvl w:val="0"/>
+          <w:numId w:val="10"/>
+        </w:numPr>
+      </w:pPr>
+      <w:r>
+        <w:t xml:space="preserve">Register 0 receives the frequency in Hz. </w:t>
+      </w:r>
+    </w:p>
+    <w:p>
+      <w:pPr>
+        <w:pStyle w:val="ListParagraph"/>
+        <w:numPr>
+          <w:ilvl w:val="0"/>
+          <w:numId w:val="10"/>
+        </w:numPr>
+      </w:pPr>
+      <w:r>
+        <w:t>That frequency is output as a square wave to one of the PMOD ports on the Zybo board.</w:t>
+      </w:r>
+    </w:p>
+    <w:p>
+      <w:pPr>
+        <w:pStyle w:val="ListParagraph"/>
+        <w:numPr>
+          <w:ilvl w:val="0"/>
+          <w:numId w:val="10"/>
+        </w:numPr>
+      </w:pPr>
+      <w:r>
+        <w:t>The PMOD port is connected to a speaker that will play the note.</w:t>
+      </w:r>
+    </w:p>
+    <w:p>
+      <w:pPr>
+        <w:ind w:left="720"/>
+      </w:pPr>
+      <w:r>
+        <w:t>Then rebuild the necessary files to modify your boot process and OS. Consider the following as you create the IP and other files associated with it:</w:t>
+      </w:r>
+    </w:p>
+    <w:p>
+      <w:pPr>
+        <w:pStyle w:val="ListParagraph"/>
+        <w:numPr>
+          <w:ilvl w:val="0"/>
+          <w:numId w:val="11"/>
+        </w:numPr>
+      </w:pPr>
+      <w:r>
         <w:lastRenderedPageBreak/>
-        <w:t>After booting, navigate through the various directories.</w:t>
+        <w:t>You will need to add an output port for your microphone</w:t>
+      </w:r>
+      <w:r>
+        <w:t xml:space="preserve"> and</w:t>
+      </w:r>
+      <w:r>
+        <w:t xml:space="preserve"> instantiate </w:t>
+      </w:r>
+      <w:r>
+        <w:t xml:space="preserve">it </w:t>
+      </w:r>
+      <w:r>
+        <w:t>3x</w:t>
+      </w:r>
+      <w:r>
+        <w:t>:</w:t>
+      </w:r>
+    </w:p>
+    <w:p>
+      <w:pPr>
+        <w:pStyle w:val="ListParagraph"/>
+        <w:numPr>
+          <w:ilvl w:val="1"/>
+          <w:numId w:val="11"/>
+        </w:numPr>
+      </w:pPr>
+      <w:r>
+        <w:t>Under “user ports</w:t>
+      </w:r>
+      <w:r>
+        <w:t>” in both the wrapper and the instantiated module</w:t>
+      </w:r>
+      <w:r>
+        <w:t>.</w:t>
+      </w:r>
+    </w:p>
+    <w:p>
+      <w:pPr>
+        <w:pStyle w:val="ListParagraph"/>
+        <w:numPr>
+          <w:ilvl w:val="1"/>
+          <w:numId w:val="11"/>
+        </w:numPr>
+      </w:pPr>
+      <w:r>
+        <w:t>A</w:t>
+      </w:r>
+      <w:r>
+        <w:t>t the end of the Verilog wrapper in the IP packager. (this one is less intuitive)</w:t>
+      </w:r>
+      <w:r>
+        <w:t>.</w:t>
+      </w:r>
+    </w:p>
+    <w:p>
+      <w:pPr>
+        <w:pStyle w:val="ListParagraph"/>
+        <w:numPr>
+          <w:ilvl w:val="0"/>
+          <w:numId w:val="11"/>
+        </w:numPr>
+      </w:pPr>
+      <w:r>
+        <w:t>Consult the following site for</w:t>
+      </w:r>
+      <w:r>
+        <w:t xml:space="preserve"> </w:t>
+      </w:r>
+      <w:r>
+        <w:t xml:space="preserve">PMOD port pins and their associated .xdc file pins: </w:t>
+      </w:r>
+    </w:p>
+    <w:p>
+      <w:pPr>
+        <w:ind w:left="1080"/>
+      </w:pPr>
+      <w:hyperlink r:id="rId9" w:history="1">
+        <w:r>
+          <w:rPr>
+            <w:rStyle w:val="Hyperlink"/>
+          </w:rPr>
+          <w:t>https://reference.digilentinc.com/reference/programmable-logic/zybo-z7/reference-manual</w:t>
+        </w:r>
+      </w:hyperlink>
+    </w:p>
+    <w:p>
+      <w:pPr>
+        <w:pStyle w:val="ListParagraph"/>
+        <w:numPr>
+          <w:ilvl w:val="0"/>
+          <w:numId w:val="11"/>
+        </w:numPr>
+      </w:pPr>
+      <w:r>
+        <w:t>Other boot files may have changed</w:t>
+      </w:r>
+      <w:r>
+        <w:t xml:space="preserve"> due to changes in hardware</w:t>
+      </w:r>
+      <w:r>
+        <w:t>. Which?</w:t>
+      </w:r>
+    </w:p>
+    <w:p>
+      <w:pPr>
+        <w:pStyle w:val="ListParagraph"/>
+        <w:numPr>
+          <w:ilvl w:val="0"/>
+          <w:numId w:val="11"/>
+        </w:numPr>
+      </w:pPr>
+      <w:r>
+        <w:t>Post-boot files may need to be changed</w:t>
+      </w:r>
+      <w:r>
+        <w:t xml:space="preserve"> due to hardware changes</w:t>
+      </w:r>
+      <w:r>
+        <w:t xml:space="preserve">. Which? </w:t>
       </w:r>
     </w:p>
     <w:p>
@@ -2739,167 +3118,6 @@
           <w:ilvl w:val="0"/>
           <w:numId w:val="8"/>
         </w:numPr>
-        <w:rPr>
-          <w:lang w:val="en"/>
-        </w:rPr>
-      </w:pPr>
-      <w:r>
-        <w:rPr>
-          <w:lang w:val="en"/>
-        </w:rPr>
-        <w:t>Which are writable? (the “man” command {manual} for ‘ls’ may be helpful).</w:t>
-      </w:r>
-    </w:p>
-    <w:p>
-      <w:pPr>
-        <w:rPr>
-          <w:lang w:val="en"/>
-        </w:rPr>
-      </w:pPr>
-      <w:r>
-        <w:rPr>
-          <w:lang w:val="en"/>
-        </w:rPr>
-        <w:t>Create a few files by typing ‘touch &lt;filename&gt;’. If the file is created, then the directory must be writable.</w:t>
-      </w:r>
-    </w:p>
-    <w:p>
-      <w:pPr>
-        <w:numPr>
-          <w:ilvl w:val="0"/>
-          <w:numId w:val="8"/>
-        </w:numPr>
-        <w:rPr>
-          <w:lang w:val="en"/>
-        </w:rPr>
-      </w:pPr>
-      <w:r>
-        <w:rPr>
-          <w:lang w:val="en"/>
-        </w:rPr>
-        <w:t>What happens to the files when the ZYBO is rebooted? Why?</w:t>
-      </w:r>
-    </w:p>
-    <w:p>
-      <w:pPr>
-        <w:numPr>
-          <w:ilvl w:val="0"/>
-          <w:numId w:val="8"/>
-        </w:numPr>
-      </w:pPr>
-      <w:r>
-        <w:rPr>
-          <w:lang w:val="en"/>
-        </w:rPr>
-        <w:t>Create a new IP called “speaker” to the following specifications:</w:t>
-      </w:r>
-    </w:p>
-    <w:p>
-      <w:pPr>
-        <w:pStyle w:val="ListParagraph"/>
-        <w:numPr>
-          <w:ilvl w:val="0"/>
-          <w:numId w:val="10"/>
-        </w:numPr>
-      </w:pPr>
-      <w:r>
-        <w:t xml:space="preserve">Register 0 receives the frequency in Hz. </w:t>
-      </w:r>
-    </w:p>
-    <w:p>
-      <w:pPr>
-        <w:pStyle w:val="ListParagraph"/>
-        <w:numPr>
-          <w:ilvl w:val="0"/>
-          <w:numId w:val="10"/>
-        </w:numPr>
-      </w:pPr>
-      <w:r>
-        <w:t xml:space="preserve">That frequency is output as a square wave to one of the PMOD ports on the </w:t>
-      </w:r>
-      <w:proofErr w:type="spellStart"/>
-      <w:r>
-        <w:t>Zybo</w:t>
-      </w:r>
-      <w:proofErr w:type="spellEnd"/>
-      <w:r>
-        <w:t xml:space="preserve"> board.</w:t>
-      </w:r>
-    </w:p>
-    <w:p>
-      <w:pPr>
-        <w:pStyle w:val="ListParagraph"/>
-        <w:numPr>
-          <w:ilvl w:val="0"/>
-          <w:numId w:val="10"/>
-        </w:numPr>
-      </w:pPr>
-      <w:r>
-        <w:t>The PMOD port is connected to a speaker that will play the note.</w:t>
-      </w:r>
-    </w:p>
-    <w:p>
-      <w:pPr>
-        <w:ind w:left="720"/>
-      </w:pPr>
-      <w:r>
-        <w:t>Then rebuild the necessary files to modify your boot process and OS. Consider the following as you create the IP and other files associated with it:</w:t>
-      </w:r>
-    </w:p>
-    <w:p>
-      <w:pPr>
-        <w:pStyle w:val="ListParagraph"/>
-        <w:numPr>
-          <w:ilvl w:val="0"/>
-          <w:numId w:val="11"/>
-        </w:numPr>
-      </w:pPr>
-      <w:r>
-        <w:t>You will need to add an output port for your microphone (search for “user ports” in the IP packager)</w:t>
-      </w:r>
-    </w:p>
-    <w:p>
-      <w:pPr>
-        <w:pStyle w:val="ListParagraph"/>
-        <w:numPr>
-          <w:ilvl w:val="0"/>
-          <w:numId w:val="11"/>
-        </w:numPr>
-      </w:pPr>
-      <w:r>
-        <w:t>You will need to instantiate the ports at the end of the Verilog wrapper in the IP packager. (this one is less intuitive)</w:t>
-      </w:r>
-    </w:p>
-    <w:p>
-      <w:pPr>
-        <w:pStyle w:val="ListParagraph"/>
-        <w:numPr>
-          <w:ilvl w:val="0"/>
-          <w:numId w:val="11"/>
-        </w:numPr>
-      </w:pPr>
-      <w:r>
-        <w:t>Other boot files may have changed. Which?</w:t>
-      </w:r>
-    </w:p>
-    <w:p>
-      <w:pPr>
-        <w:pStyle w:val="ListParagraph"/>
-        <w:numPr>
-          <w:ilvl w:val="0"/>
-          <w:numId w:val="11"/>
-        </w:numPr>
-      </w:pPr>
-      <w:r>
-        <w:t xml:space="preserve">Post-boot files may need to be changed. Which? </w:t>
-      </w:r>
-    </w:p>
-    <w:p>
-      <w:pPr>
-        <w:numPr>
-          <w:ilvl w:val="0"/>
-          <w:numId w:val="8"/>
-        </w:numPr>
       </w:pPr>
       <w:r>
         <w:rPr>
@@ -2907,8 +3125,6 @@
         </w:rPr>
         <w:t>Which steps did you need to re-do, which could you skip? Why?</w:t>
       </w:r>
-      <w:bookmarkStart w:id="0" w:name="_GoBack"/>
-      <w:bookmarkEnd w:id="0"/>
       <w:r>
         <w:t xml:space="preserve"> </w:t>
       </w:r>
@@ -3839,7 +4055,7 @@
         <w:rFonts w:ascii="Symbol" w:hAnsi="Symbol" w:hint="default"/>
       </w:rPr>
     </w:lvl>
-    <w:lvl w:ilvl="1" w:tplc="04090003" w:tentative="1">
+    <w:lvl w:ilvl="1" w:tplc="04090003">
       <w:start w:val="1"/>
       <w:numFmt w:val="bullet"/>
       <w:lvlText w:val="o"/>
@@ -4113,7 +4329,7 @@
       </w:pPr>
     </w:pPrDefault>
   </w:docDefaults>
-  <w:latentStyles w:defLockedState="0" w:defUIPriority="99" w:defSemiHidden="0" w:defUnhideWhenUsed="0" w:defQFormat="0" w:count="375">
+  <w:latentStyles w:defLockedState="0" w:defUIPriority="99" w:defSemiHidden="0" w:defUnhideWhenUsed="0" w:defQFormat="0" w:count="376">
     <w:lsdException w:name="Normal" w:uiPriority="0" w:qFormat="1"/>
     <w:lsdException w:name="heading 1" w:uiPriority="9" w:qFormat="1"/>
     <w:lsdException w:name="heading 2" w:semiHidden="1" w:uiPriority="9" w:unhideWhenUsed="1" w:qFormat="1"/>
@@ -4219,7 +4435,6 @@
     <w:lsdException w:name="HTML Sample" w:semiHidden="1" w:unhideWhenUsed="1"/>
     <w:lsdException w:name="HTML Typewriter" w:semiHidden="1" w:unhideWhenUsed="1"/>
     <w:lsdException w:name="HTML Variable" w:semiHidden="1" w:unhideWhenUsed="1"/>
-    <w:lsdException w:name="Normal Table" w:semiHidden="1" w:unhideWhenUsed="1"/>
     <w:lsdException w:name="annotation subject" w:semiHidden="1" w:unhideWhenUsed="1"/>
     <w:lsdException w:name="No List" w:semiHidden="1" w:unhideWhenUsed="1"/>
     <w:lsdException w:name="Outline List 1" w:semiHidden="1" w:unhideWhenUsed="1"/>
@@ -4266,10 +4481,8 @@
     <w:lsdException w:name="Table Subtle 2" w:semiHidden="1" w:unhideWhenUsed="1"/>
     <w:lsdException w:name="Table Web 1" w:semiHidden="1" w:unhideWhenUsed="1"/>
     <w:lsdException w:name="Table Web 2" w:semiHidden="1" w:unhideWhenUsed="1"/>
-    <w:lsdException w:name="Table Web 3" w:semiHidden="1" w:unhideWhenUsed="1"/>
     <w:lsdException w:name="Balloon Text" w:semiHidden="1" w:unhideWhenUsed="1"/>
     <w:lsdException w:name="Table Grid" w:uiPriority="39"/>
-    <w:lsdException w:name="Table Theme" w:semiHidden="1" w:unhideWhenUsed="1"/>
     <w:lsdException w:name="Placeholder Text" w:semiHidden="1"/>
     <w:lsdException w:name="No Spacing" w:uiPriority="1" w:qFormat="1"/>
     <w:lsdException w:name="Light Shading" w:uiPriority="60"/>
@@ -4489,6 +4702,7 @@
     <w:lsdException w:name="Smart Hyperlink" w:semiHidden="1" w:unhideWhenUsed="1"/>
     <w:lsdException w:name="Hashtag" w:semiHidden="1" w:unhideWhenUsed="1"/>
     <w:lsdException w:name="Unresolved Mention" w:semiHidden="1" w:unhideWhenUsed="1"/>
+    <w:lsdException w:name="Smart Link" w:semiHidden="1" w:unhideWhenUsed="1"/>
   </w:latentStyles>
   <w:style w:type="paragraph" w:default="1" w:styleId="Normal">
     <w:name w:val="Normal"/>
@@ -4522,7 +4736,6 @@
   <w:style w:type="character" w:default="1" w:styleId="DefaultParagraphFont">
     <w:name w:val="Default Paragraph Font"/>
     <w:uiPriority w:val="1"/>
-    <w:semiHidden/>
     <w:unhideWhenUsed/>
   </w:style>
   <w:style w:type="table" w:default="1" w:styleId="TableNormal">
@@ -4649,6 +4862,54 @@
     <w:rPr>
       <w:color w:val="605E5C"/>
       <w:shd w:val="clear" w:color="auto" w:fill="E1DFDD"/>
+    </w:rPr>
+  </w:style>
+  <w:style w:type="paragraph" w:styleId="IntenseQuote">
+    <w:name w:val="Intense Quote"/>
+    <w:basedOn w:val="Normal"/>
+    <w:next w:val="Normal"/>
+    <w:link w:val="IntenseQuoteChar"/>
+    <w:uiPriority w:val="30"/>
+    <w:qFormat/>
+    <w:rsid w:val="00581606"/>
+    <w:pPr>
+      <w:pBdr>
+        <w:top w:val="single" w:sz="4" w:space="10" w:color="4472C4" w:themeColor="accent1"/>
+        <w:bottom w:val="single" w:sz="4" w:space="10" w:color="4472C4" w:themeColor="accent1"/>
+      </w:pBdr>
+      <w:spacing w:before="360" w:after="360"/>
+      <w:ind w:left="864" w:right="864"/>
+      <w:jc w:val="center"/>
+    </w:pPr>
+    <w:rPr>
+      <w:i/>
+      <w:iCs/>
+      <w:color w:val="4472C4" w:themeColor="accent1"/>
+    </w:rPr>
+  </w:style>
+  <w:style w:type="character" w:customStyle="1" w:styleId="IntenseQuoteChar">
+    <w:name w:val="Intense Quote Char"/>
+    <w:basedOn w:val="DefaultParagraphFont"/>
+    <w:link w:val="IntenseQuote"/>
+    <w:uiPriority w:val="30"/>
+    <w:rsid w:val="00581606"/>
+    <w:rPr>
+      <w:rFonts w:eastAsiaTheme="minorEastAsia" w:cs="Times New Roman"/>
+      <w:i/>
+      <w:iCs/>
+      <w:color w:val="4472C4" w:themeColor="accent1"/>
+    </w:rPr>
+  </w:style>
+  <w:style w:type="character" w:styleId="SubtleEmphasis">
+    <w:name w:val="Subtle Emphasis"/>
+    <w:basedOn w:val="DefaultParagraphFont"/>
+    <w:uiPriority w:val="19"/>
+    <w:qFormat/>
+    <w:rsid w:val="003D5F1C"/>
+    <w:rPr>
+      <w:i/>
+      <w:iCs/>
+      <w:color w:val="404040" w:themeColor="text1" w:themeTint="BF"/>
     </w:rPr>
   </w:style>
 </w:styles>

</xml_diff>

<commit_message>
lab 4 slightly more noob-proof
</commit_message>
<xml_diff>
--- a/lab4files/lab4.docx
+++ b/lab4files/lab4.docx
@@ -390,6 +390,12 @@
           <w:lang w:val="en"/>
         </w:rPr>
         <w:tab/>
+      </w:r>
+      <w:r>
+        <w:rPr>
+          <w:rFonts w:ascii="Calibri" w:hAnsi="Calibri" w:cs="Calibri"/>
+          <w:lang w:val="en"/>
+        </w:rPr>
         <w:t>7</w:t>
       </w:r>
     </w:p>
@@ -444,6 +450,12 @@
           <w:lang w:val="en"/>
         </w:rPr>
         <w:tab/>
+      </w:r>
+      <w:r>
+        <w:rPr>
+          <w:rFonts w:ascii="Calibri" w:hAnsi="Calibri" w:cs="Calibri"/>
+          <w:lang w:val="en"/>
+        </w:rPr>
         <w:t>1</w:t>
       </w:r>
       <w:r>
@@ -528,6 +540,12 @@
           <w:lang w:val="en"/>
         </w:rPr>
         <w:tab/>
+      </w:r>
+      <w:r>
+        <w:rPr>
+          <w:rFonts w:ascii="Calibri" w:hAnsi="Calibri" w:cs="Calibri"/>
+          <w:lang w:val="en"/>
+        </w:rPr>
         <w:t>25</w:t>
       </w:r>
     </w:p>
@@ -1175,6 +1193,80 @@
     </w:p>
     <w:p>
       <w:pPr>
+        <w:pStyle w:val="Normal"/>
+        <w:spacing w:line="240" w:lineRule="auto"/>
+        <w:ind w:left="720" w:firstLine="0"/>
+        <w:rPr>
+          <w:b w:val="1"/>
+          <w:bCs w:val="1"/>
+          <w:i w:val="1"/>
+          <w:iCs w:val="1"/>
+          <w:lang w:val="en"/>
+        </w:rPr>
+      </w:pPr>
+      <w:r>
+        <w:rPr>
+          <w:b w:val="1"/>
+          <w:bCs w:val="1"/>
+          <w:i w:val="1"/>
+          <w:iCs w:val="1"/>
+          <w:lang w:val="en"/>
+        </w:rPr>
+        <w:t>Warning: U-boot compilation needs to be done on a partition that has been formatt</w:t>
+      </w:r>
+      <w:r>
+        <w:rPr>
+          <w:b w:val="1"/>
+          <w:bCs w:val="1"/>
+          <w:i w:val="1"/>
+          <w:iCs w:val="1"/>
+          <w:lang w:val="en"/>
+        </w:rPr>
+        <w:t>e</w:t>
+      </w:r>
+      <w:r>
+        <w:rPr>
+          <w:b w:val="1"/>
+          <w:bCs w:val="1"/>
+          <w:i w:val="1"/>
+          <w:iCs w:val="1"/>
+          <w:lang w:val="en"/>
+        </w:rPr>
+        <w:t>d with the NTFS filesystem</w:t>
+      </w:r>
+      <w:r>
+        <w:rPr>
+          <w:b w:val="1"/>
+          <w:bCs w:val="1"/>
+          <w:i w:val="1"/>
+          <w:iCs w:val="1"/>
+          <w:lang w:val="en"/>
+        </w:rPr>
+        <w:t xml:space="preserve"> filesystem because it requires symbolic link generation</w:t>
+      </w:r>
+      <w:r>
+        <w:rPr>
+          <w:b w:val="1"/>
+          <w:bCs w:val="1"/>
+          <w:i w:val="1"/>
+          <w:iCs w:val="1"/>
+          <w:lang w:val="en"/>
+        </w:rPr>
+        <w:t xml:space="preserve">. </w:t>
+      </w:r>
+      <w:r>
+        <w:rPr>
+          <w:b w:val="1"/>
+          <w:bCs w:val="1"/>
+          <w:i w:val="1"/>
+          <w:iCs w:val="1"/>
+          <w:lang w:val="en"/>
+        </w:rPr>
+        <w:t>Make sure your USB or hard disk is created with the correct formatting.</w:t>
+      </w:r>
+    </w:p>
+    <w:p>
+      <w:pPr>
         <w:numPr>
           <w:ilvl w:val="0"/>
           <w:numId w:val="6"/>
@@ -1191,7 +1283,7 @@
         </w:rPr>
         <w:t xml:space="preserve">Download u-boot version 2019.1 from </w:t>
       </w:r>
-      <w:hyperlink r:id="rId5" w:history="1">
+      <w:hyperlink w:history="1" r:id="rId5">
         <w:r>
           <w:rPr>
             <w:rStyle w:val="Hyperlink"/>
@@ -1235,7 +1327,7 @@
           <w:lang w:val="en"/>
         </w:rPr>
       </w:pPr>
-      <w:hyperlink r:id="rId6" w:history="1">
+      <w:hyperlink w:history="1" r:id="rId6">
         <w:r>
           <w:rPr>
             <w:rStyle w:val="Hyperlink"/>
@@ -1363,7 +1455,7 @@
         </w:rPr>
         <w:t xml:space="preserve">are running from a USB, consult: </w:t>
       </w:r>
-      <w:hyperlink r:id="rId7" w:history="1">
+      <w:hyperlink w:history="1" r:id="rId7">
         <w:r>
           <w:rPr>
             <w:rStyle w:val="Hyperlink"/>
@@ -1893,6 +1985,11 @@
           <w:lang w:val="en"/>
         </w:rPr>
         <w:tab/>
+      </w:r>
+      <w:r>
+        <w:rPr>
+          <w:lang w:val="en"/>
+        </w:rPr>
         <w:t>bootloader</w:t>
       </w:r>
     </w:p>
@@ -1916,6 +2013,11 @@
           <w:lang w:val="en"/>
         </w:rPr>
         <w:tab/>
+      </w:r>
+      <w:r>
+        <w:rPr>
+          <w:lang w:val="en"/>
+        </w:rPr>
         <w:t>datafile</w:t>
       </w:r>
     </w:p>
@@ -1946,6 +2048,11 @@
           <w:lang w:val="en"/>
         </w:rPr>
         <w:tab/>
+      </w:r>
+      <w:r>
+        <w:rPr>
+          <w:lang w:val="en"/>
+        </w:rPr>
         <w:t>datafile</w:t>
       </w:r>
     </w:p>
@@ -2190,7 +2297,7 @@
         </w:rPr>
         <w:t xml:space="preserve">all device </w:t>
       </w:r>
-      <w:bookmarkStart w:id="0" w:name="_GoBack"/>
+      <w:bookmarkStart w:name="_GoBack" w:id="0"/>
       <w:bookmarkEnd w:id="0"/>
       <w:r>
         <w:rPr>
@@ -2292,6 +2399,87 @@
     </w:p>
     <w:p>
       <w:pPr>
+        <w:pStyle w:val="Normal"/>
+        <w:spacing w:after="0"/>
+        <w:ind w:left="360" w:right="144"/>
+        <w:rPr>
+          <w:b w:val="1"/>
+          <w:bCs w:val="1"/>
+          <w:i w:val="1"/>
+          <w:iCs w:val="1"/>
+          <w:lang w:val="en"/>
+        </w:rPr>
+      </w:pPr>
+      <w:r>
+        <w:rPr>
+          <w:b w:val="1"/>
+          <w:bCs w:val="1"/>
+          <w:i w:val="1"/>
+          <w:iCs w:val="1"/>
+          <w:lang w:val="en"/>
+        </w:rPr>
+        <w:t xml:space="preserve">Warning: </w:t>
+      </w:r>
+      <w:r>
+        <w:rPr>
+          <w:b w:val="1"/>
+          <w:bCs w:val="1"/>
+          <w:i w:val="1"/>
+          <w:iCs w:val="1"/>
+          <w:lang w:val="en"/>
+        </w:rPr>
+        <w:t xml:space="preserve">Linux </w:t>
+      </w:r>
+      <w:r>
+        <w:rPr>
+          <w:b w:val="1"/>
+          <w:bCs w:val="1"/>
+          <w:i w:val="1"/>
+          <w:iCs w:val="1"/>
+          <w:lang w:val="en"/>
+        </w:rPr>
+        <w:t>compilation needs to be done on a partition that has been formatted with the NTFS filesystem</w:t>
+      </w:r>
+      <w:r>
+        <w:rPr>
+          <w:b w:val="1"/>
+          <w:bCs w:val="1"/>
+          <w:i w:val="1"/>
+          <w:iCs w:val="1"/>
+          <w:lang w:val="en"/>
+        </w:rPr>
+        <w:t xml:space="preserve"> because it requires symbolic link generation</w:t>
+      </w:r>
+      <w:r>
+        <w:rPr>
+          <w:b w:val="1"/>
+          <w:bCs w:val="1"/>
+          <w:i w:val="1"/>
+          <w:iCs w:val="1"/>
+          <w:lang w:val="en"/>
+        </w:rPr>
+        <w:t>. Make sure your USB or hard disk is created with the correct formatting.</w:t>
+      </w:r>
+    </w:p>
+    <w:p>
+      <w:pPr>
+        <w:pStyle w:val="Normal"/>
+        <w:spacing w:after="0"/>
+        <w:ind w:left="360" w:right="144"/>
+        <w:rPr>
+          <w:rFonts w:ascii="6" w:hAnsi="6" w:eastAsia="6" w:cs="6"/>
+          <w:b w:val="1"/>
+          <w:bCs w:val="1"/>
+          <w:i w:val="1"/>
+          <w:iCs w:val="1"/>
+          <w:sz w:val="12"/>
+          <w:szCs w:val="12"/>
+          <w:lang w:val="en"/>
+        </w:rPr>
+      </w:pPr>
+    </w:p>
+    <w:p>
+      <w:pPr>
         <w:numPr>
           <w:ilvl w:val="0"/>
           <w:numId w:val="4"/>
@@ -2305,7 +2493,27 @@
         <w:rPr>
           <w:lang w:val="en"/>
         </w:rPr>
-        <w:t>Untar the linux source code version 2019.1 from the following link:</w:t>
+        <w:t>Untar</w:t>
+      </w:r>
+      <w:r>
+        <w:rPr>
+          <w:lang w:val="en"/>
+        </w:rPr>
+        <w:t xml:space="preserve"> the </w:t>
+      </w:r>
+      <w:proofErr w:type="spellStart"/>
+      <w:r>
+        <w:rPr>
+          <w:lang w:val="en"/>
+        </w:rPr>
+        <w:t>linux</w:t>
+      </w:r>
+      <w:proofErr w:type="spellEnd"/>
+      <w:r>
+        <w:rPr>
+          <w:lang w:val="en"/>
+        </w:rPr>
+        <w:t xml:space="preserve"> source code version 2019.1 from the following link:</w:t>
       </w:r>
     </w:p>
     <w:p>
@@ -2315,7 +2523,7 @@
           <w:lang w:val="en"/>
         </w:rPr>
       </w:pPr>
-      <w:hyperlink r:id="rId8" w:history="1">
+      <w:hyperlink r:id="R58727be96892435f">
         <w:r>
           <w:rPr>
             <w:rStyle w:val="Hyperlink"/>
@@ -2339,19 +2547,106 @@
         <w:rPr>
           <w:lang w:val="en"/>
         </w:rPr>
-        <w:t>Edit, then</w:t>
-      </w:r>
-      <w:r>
-        <w:rPr>
-          <w:lang w:val="en"/>
-        </w:rPr>
-        <w:t xml:space="preserve"> run,</w:t>
-      </w:r>
-      <w:r>
-        <w:rPr>
-          <w:lang w:val="en"/>
-        </w:rPr>
-        <w:t xml:space="preserve"> the linux_install.sh script found in the lab 4 directory downloaded from Canvas. As usual, please add comments to explain the steps.</w:t>
+        <w:t>The linux_compile.</w:t>
+      </w:r>
+      <w:proofErr w:type="spellStart"/>
+      <w:r>
+        <w:rPr>
+          <w:lang w:val="en"/>
+        </w:rPr>
+        <w:t>sh</w:t>
+      </w:r>
+      <w:proofErr w:type="spellEnd"/>
+      <w:r>
+        <w:rPr>
+          <w:lang w:val="en"/>
+        </w:rPr>
+        <w:t xml:space="preserve"> script needs to be edited to add </w:t>
+      </w:r>
+      <w:r>
+        <w:rPr>
+          <w:b w:val="1"/>
+          <w:bCs w:val="1"/>
+          <w:lang w:val="en"/>
+        </w:rPr>
+        <w:t>&lt;u-boot&gt;</w:t>
+      </w:r>
+      <w:r>
+        <w:rPr>
+          <w:b w:val="0"/>
+          <w:bCs w:val="0"/>
+          <w:lang w:val="en"/>
+        </w:rPr>
+        <w:t>/tools</w:t>
+      </w:r>
+      <w:r>
+        <w:rPr>
+          <w:b w:val="0"/>
+          <w:bCs w:val="0"/>
+          <w:lang w:val="en"/>
+        </w:rPr>
+        <w:t>. Change the path to match the path for that directory.</w:t>
+      </w:r>
+    </w:p>
+    <w:p>
+      <w:pPr>
+        <w:numPr>
+          <w:ilvl w:val="0"/>
+          <w:numId w:val="4"/>
+        </w:numPr>
+        <w:rPr>
+          <w:lang w:val="en"/>
+        </w:rPr>
+      </w:pPr>
+      <w:r>
+        <w:rPr>
+          <w:lang w:val="en"/>
+        </w:rPr>
+        <w:t xml:space="preserve">Run </w:t>
+      </w:r>
+      <w:r>
+        <w:rPr>
+          <w:lang w:val="en"/>
+        </w:rPr>
+        <w:t>the linux_</w:t>
+      </w:r>
+      <w:r>
+        <w:rPr>
+          <w:lang w:val="en"/>
+        </w:rPr>
+        <w:t>compile</w:t>
+      </w:r>
+      <w:r>
+        <w:rPr>
+          <w:lang w:val="en"/>
+        </w:rPr>
+        <w:t>.</w:t>
+      </w:r>
+      <w:proofErr w:type="spellStart"/>
+      <w:r>
+        <w:rPr>
+          <w:lang w:val="en"/>
+        </w:rPr>
+        <w:t>sh</w:t>
+      </w:r>
+      <w:proofErr w:type="spellEnd"/>
+      <w:r>
+        <w:rPr>
+          <w:lang w:val="en"/>
+        </w:rPr>
+        <w:t xml:space="preserve"> script found in the lab 4 directory downloaded </w:t>
+      </w:r>
+      <w:r>
+        <w:rPr>
+          <w:lang w:val="en"/>
+        </w:rPr>
+        <w:t>with this lab</w:t>
+      </w:r>
+      <w:r>
+        <w:rPr>
+          <w:lang w:val="en"/>
+        </w:rPr>
+        <w:t>. As usual, please add comments to explain the steps.</w:t>
       </w:r>
     </w:p>
     <w:p>
@@ -3067,7 +3362,7 @@
       <w:pPr>
         <w:ind w:left="1080"/>
       </w:pPr>
-      <w:hyperlink r:id="rId9" w:history="1">
+      <w:hyperlink w:history="1" r:id="rId9">
         <w:r>
           <w:rPr>
             <w:rStyle w:val="Hyperlink"/>
@@ -3130,7 +3425,7 @@
       </w:r>
     </w:p>
     <w:sectPr>
-      <w:pgSz w:w="12240" w:h="15840"/>
+      <w:pgSz w:w="12240" w:h="15840" w:orient="portrait"/>
       <w:pgMar w:top="1440" w:right="1440" w:bottom="1440" w:left="1440" w:header="720" w:footer="720" w:gutter="0"/>
       <w:cols w:space="720"/>
       <w:docGrid w:linePitch="360"/>
@@ -3253,7 +3548,7 @@
         <w:ind w:left="720" w:hanging="360"/>
       </w:pPr>
       <w:rPr>
-        <w:rFonts w:cs="Times New Roman" w:hint="default"/>
+        <w:rFonts w:hint="default" w:cs="Times New Roman"/>
       </w:rPr>
     </w:lvl>
     <w:lvl w:ilvl="1" w:tplc="04090019">
@@ -3369,7 +3664,7 @@
         <w:ind w:left="720" w:hanging="360"/>
       </w:pPr>
       <w:rPr>
-        <w:rFonts w:ascii="Symbol" w:hAnsi="Symbol" w:hint="default"/>
+        <w:rFonts w:hint="default" w:ascii="Symbol" w:hAnsi="Symbol"/>
         <w:sz w:val="20"/>
       </w:rPr>
     </w:lvl>
@@ -3397,7 +3692,7 @@
         <w:ind w:left="2160" w:hanging="360"/>
       </w:pPr>
       <w:rPr>
-        <w:rFonts w:ascii="Wingdings" w:hAnsi="Wingdings" w:hint="default"/>
+        <w:rFonts w:hint="default" w:ascii="Wingdings" w:hAnsi="Wingdings"/>
         <w:sz w:val="20"/>
       </w:rPr>
     </w:lvl>
@@ -3413,7 +3708,7 @@
         <w:ind w:left="2880" w:hanging="360"/>
       </w:pPr>
       <w:rPr>
-        <w:rFonts w:ascii="Wingdings" w:hAnsi="Wingdings" w:hint="default"/>
+        <w:rFonts w:hint="default" w:ascii="Wingdings" w:hAnsi="Wingdings"/>
         <w:sz w:val="20"/>
       </w:rPr>
     </w:lvl>
@@ -3429,7 +3724,7 @@
         <w:ind w:left="3600" w:hanging="360"/>
       </w:pPr>
       <w:rPr>
-        <w:rFonts w:ascii="Wingdings" w:hAnsi="Wingdings" w:hint="default"/>
+        <w:rFonts w:hint="default" w:ascii="Wingdings" w:hAnsi="Wingdings"/>
         <w:sz w:val="20"/>
       </w:rPr>
     </w:lvl>
@@ -3445,7 +3740,7 @@
         <w:ind w:left="4320" w:hanging="360"/>
       </w:pPr>
       <w:rPr>
-        <w:rFonts w:ascii="Wingdings" w:hAnsi="Wingdings" w:hint="default"/>
+        <w:rFonts w:hint="default" w:ascii="Wingdings" w:hAnsi="Wingdings"/>
         <w:sz w:val="20"/>
       </w:rPr>
     </w:lvl>
@@ -3461,7 +3756,7 @@
         <w:ind w:left="5040" w:hanging="360"/>
       </w:pPr>
       <w:rPr>
-        <w:rFonts w:ascii="Wingdings" w:hAnsi="Wingdings" w:hint="default"/>
+        <w:rFonts w:hint="default" w:ascii="Wingdings" w:hAnsi="Wingdings"/>
         <w:sz w:val="20"/>
       </w:rPr>
     </w:lvl>
@@ -3477,7 +3772,7 @@
         <w:ind w:left="5760" w:hanging="360"/>
       </w:pPr>
       <w:rPr>
-        <w:rFonts w:ascii="Wingdings" w:hAnsi="Wingdings" w:hint="default"/>
+        <w:rFonts w:hint="default" w:ascii="Wingdings" w:hAnsi="Wingdings"/>
         <w:sz w:val="20"/>
       </w:rPr>
     </w:lvl>
@@ -3493,7 +3788,7 @@
         <w:ind w:left="6480" w:hanging="360"/>
       </w:pPr>
       <w:rPr>
-        <w:rFonts w:ascii="Wingdings" w:hAnsi="Wingdings" w:hint="default"/>
+        <w:rFonts w:hint="default" w:ascii="Wingdings" w:hAnsi="Wingdings"/>
         <w:sz w:val="20"/>
       </w:rPr>
     </w:lvl>
@@ -3511,7 +3806,7 @@
         <w:ind w:left="720" w:hanging="360"/>
       </w:pPr>
       <w:rPr>
-        <w:rFonts w:ascii="Symbol" w:hAnsi="Symbol" w:hint="default"/>
+        <w:rFonts w:hint="default" w:ascii="Symbol" w:hAnsi="Symbol"/>
       </w:rPr>
     </w:lvl>
     <w:lvl w:ilvl="1" w:tplc="04090003" w:tentative="1">
@@ -3523,7 +3818,7 @@
         <w:ind w:left="1440" w:hanging="360"/>
       </w:pPr>
       <w:rPr>
-        <w:rFonts w:ascii="Courier New" w:hAnsi="Courier New" w:cs="Courier New" w:hint="default"/>
+        <w:rFonts w:hint="default" w:ascii="Courier New" w:hAnsi="Courier New" w:cs="Courier New"/>
       </w:rPr>
     </w:lvl>
     <w:lvl w:ilvl="2" w:tplc="04090005" w:tentative="1">
@@ -3535,7 +3830,7 @@
         <w:ind w:left="2160" w:hanging="360"/>
       </w:pPr>
       <w:rPr>
-        <w:rFonts w:ascii="Wingdings" w:hAnsi="Wingdings" w:hint="default"/>
+        <w:rFonts w:hint="default" w:ascii="Wingdings" w:hAnsi="Wingdings"/>
       </w:rPr>
     </w:lvl>
     <w:lvl w:ilvl="3" w:tplc="04090001" w:tentative="1">
@@ -3547,7 +3842,7 @@
         <w:ind w:left="2880" w:hanging="360"/>
       </w:pPr>
       <w:rPr>
-        <w:rFonts w:ascii="Symbol" w:hAnsi="Symbol" w:hint="default"/>
+        <w:rFonts w:hint="default" w:ascii="Symbol" w:hAnsi="Symbol"/>
       </w:rPr>
     </w:lvl>
     <w:lvl w:ilvl="4" w:tplc="04090003" w:tentative="1">
@@ -3559,7 +3854,7 @@
         <w:ind w:left="3600" w:hanging="360"/>
       </w:pPr>
       <w:rPr>
-        <w:rFonts w:ascii="Courier New" w:hAnsi="Courier New" w:cs="Courier New" w:hint="default"/>
+        <w:rFonts w:hint="default" w:ascii="Courier New" w:hAnsi="Courier New" w:cs="Courier New"/>
       </w:rPr>
     </w:lvl>
     <w:lvl w:ilvl="5" w:tplc="04090005" w:tentative="1">
@@ -3571,7 +3866,7 @@
         <w:ind w:left="4320" w:hanging="360"/>
       </w:pPr>
       <w:rPr>
-        <w:rFonts w:ascii="Wingdings" w:hAnsi="Wingdings" w:hint="default"/>
+        <w:rFonts w:hint="default" w:ascii="Wingdings" w:hAnsi="Wingdings"/>
       </w:rPr>
     </w:lvl>
     <w:lvl w:ilvl="6" w:tplc="04090001" w:tentative="1">
@@ -3583,7 +3878,7 @@
         <w:ind w:left="5040" w:hanging="360"/>
       </w:pPr>
       <w:rPr>
-        <w:rFonts w:ascii="Symbol" w:hAnsi="Symbol" w:hint="default"/>
+        <w:rFonts w:hint="default" w:ascii="Symbol" w:hAnsi="Symbol"/>
       </w:rPr>
     </w:lvl>
     <w:lvl w:ilvl="7" w:tplc="04090003" w:tentative="1">
@@ -3595,7 +3890,7 @@
         <w:ind w:left="5760" w:hanging="360"/>
       </w:pPr>
       <w:rPr>
-        <w:rFonts w:ascii="Courier New" w:hAnsi="Courier New" w:cs="Courier New" w:hint="default"/>
+        <w:rFonts w:hint="default" w:ascii="Courier New" w:hAnsi="Courier New" w:cs="Courier New"/>
       </w:rPr>
     </w:lvl>
     <w:lvl w:ilvl="8" w:tplc="04090005" w:tentative="1">
@@ -3607,7 +3902,7 @@
         <w:ind w:left="6480" w:hanging="360"/>
       </w:pPr>
       <w:rPr>
-        <w:rFonts w:ascii="Wingdings" w:hAnsi="Wingdings" w:hint="default"/>
+        <w:rFonts w:hint="default" w:ascii="Wingdings" w:hAnsi="Wingdings"/>
       </w:rPr>
     </w:lvl>
   </w:abstractNum>
@@ -3624,7 +3919,7 @@
         <w:ind w:left="720" w:hanging="360"/>
       </w:pPr>
       <w:rPr>
-        <w:rFonts w:ascii="Symbol" w:hAnsi="Symbol" w:hint="default"/>
+        <w:rFonts w:hint="default" w:ascii="Symbol" w:hAnsi="Symbol"/>
       </w:rPr>
     </w:lvl>
     <w:lvl w:ilvl="1" w:tplc="04090003" w:tentative="1">
@@ -3636,7 +3931,7 @@
         <w:ind w:left="1440" w:hanging="360"/>
       </w:pPr>
       <w:rPr>
-        <w:rFonts w:ascii="Courier New" w:hAnsi="Courier New" w:cs="Courier New" w:hint="default"/>
+        <w:rFonts w:hint="default" w:ascii="Courier New" w:hAnsi="Courier New" w:cs="Courier New"/>
       </w:rPr>
     </w:lvl>
     <w:lvl w:ilvl="2" w:tplc="04090005" w:tentative="1">
@@ -3648,7 +3943,7 @@
         <w:ind w:left="2160" w:hanging="360"/>
       </w:pPr>
       <w:rPr>
-        <w:rFonts w:ascii="Wingdings" w:hAnsi="Wingdings" w:hint="default"/>
+        <w:rFonts w:hint="default" w:ascii="Wingdings" w:hAnsi="Wingdings"/>
       </w:rPr>
     </w:lvl>
     <w:lvl w:ilvl="3" w:tplc="04090001" w:tentative="1">
@@ -3660,7 +3955,7 @@
         <w:ind w:left="2880" w:hanging="360"/>
       </w:pPr>
       <w:rPr>
-        <w:rFonts w:ascii="Symbol" w:hAnsi="Symbol" w:hint="default"/>
+        <w:rFonts w:hint="default" w:ascii="Symbol" w:hAnsi="Symbol"/>
       </w:rPr>
     </w:lvl>
     <w:lvl w:ilvl="4" w:tplc="04090003" w:tentative="1">
@@ -3672,7 +3967,7 @@
         <w:ind w:left="3600" w:hanging="360"/>
       </w:pPr>
       <w:rPr>
-        <w:rFonts w:ascii="Courier New" w:hAnsi="Courier New" w:cs="Courier New" w:hint="default"/>
+        <w:rFonts w:hint="default" w:ascii="Courier New" w:hAnsi="Courier New" w:cs="Courier New"/>
       </w:rPr>
     </w:lvl>
     <w:lvl w:ilvl="5" w:tplc="04090005" w:tentative="1">
@@ -3684,7 +3979,7 @@
         <w:ind w:left="4320" w:hanging="360"/>
       </w:pPr>
       <w:rPr>
-        <w:rFonts w:ascii="Wingdings" w:hAnsi="Wingdings" w:hint="default"/>
+        <w:rFonts w:hint="default" w:ascii="Wingdings" w:hAnsi="Wingdings"/>
       </w:rPr>
     </w:lvl>
     <w:lvl w:ilvl="6" w:tplc="04090001" w:tentative="1">
@@ -3696,7 +3991,7 @@
         <w:ind w:left="5040" w:hanging="360"/>
       </w:pPr>
       <w:rPr>
-        <w:rFonts w:ascii="Symbol" w:hAnsi="Symbol" w:hint="default"/>
+        <w:rFonts w:hint="default" w:ascii="Symbol" w:hAnsi="Symbol"/>
       </w:rPr>
     </w:lvl>
     <w:lvl w:ilvl="7" w:tplc="04090003" w:tentative="1">
@@ -3708,7 +4003,7 @@
         <w:ind w:left="5760" w:hanging="360"/>
       </w:pPr>
       <w:rPr>
-        <w:rFonts w:ascii="Courier New" w:hAnsi="Courier New" w:cs="Courier New" w:hint="default"/>
+        <w:rFonts w:hint="default" w:ascii="Courier New" w:hAnsi="Courier New" w:cs="Courier New"/>
       </w:rPr>
     </w:lvl>
     <w:lvl w:ilvl="8" w:tplc="04090005" w:tentative="1">
@@ -3720,7 +4015,7 @@
         <w:ind w:left="6480" w:hanging="360"/>
       </w:pPr>
       <w:rPr>
-        <w:rFonts w:ascii="Wingdings" w:hAnsi="Wingdings" w:hint="default"/>
+        <w:rFonts w:hint="default" w:ascii="Wingdings" w:hAnsi="Wingdings"/>
       </w:rPr>
     </w:lvl>
   </w:abstractNum>
@@ -3737,7 +4032,7 @@
         <w:ind w:left="1440" w:hanging="360"/>
       </w:pPr>
       <w:rPr>
-        <w:rFonts w:ascii="Symbol" w:hAnsi="Symbol" w:hint="default"/>
+        <w:rFonts w:hint="default" w:ascii="Symbol" w:hAnsi="Symbol"/>
       </w:rPr>
     </w:lvl>
     <w:lvl w:ilvl="1" w:tplc="04090003" w:tentative="1">
@@ -3749,7 +4044,7 @@
         <w:ind w:left="2160" w:hanging="360"/>
       </w:pPr>
       <w:rPr>
-        <w:rFonts w:ascii="Courier New" w:hAnsi="Courier New" w:cs="Courier New" w:hint="default"/>
+        <w:rFonts w:hint="default" w:ascii="Courier New" w:hAnsi="Courier New" w:cs="Courier New"/>
       </w:rPr>
     </w:lvl>
     <w:lvl w:ilvl="2" w:tplc="04090005" w:tentative="1">
@@ -3761,7 +4056,7 @@
         <w:ind w:left="2880" w:hanging="360"/>
       </w:pPr>
       <w:rPr>
-        <w:rFonts w:ascii="Wingdings" w:hAnsi="Wingdings" w:hint="default"/>
+        <w:rFonts w:hint="default" w:ascii="Wingdings" w:hAnsi="Wingdings"/>
       </w:rPr>
     </w:lvl>
     <w:lvl w:ilvl="3" w:tplc="04090001" w:tentative="1">
@@ -3773,7 +4068,7 @@
         <w:ind w:left="3600" w:hanging="360"/>
       </w:pPr>
       <w:rPr>
-        <w:rFonts w:ascii="Symbol" w:hAnsi="Symbol" w:hint="default"/>
+        <w:rFonts w:hint="default" w:ascii="Symbol" w:hAnsi="Symbol"/>
       </w:rPr>
     </w:lvl>
     <w:lvl w:ilvl="4" w:tplc="04090003" w:tentative="1">
@@ -3785,7 +4080,7 @@
         <w:ind w:left="4320" w:hanging="360"/>
       </w:pPr>
       <w:rPr>
-        <w:rFonts w:ascii="Courier New" w:hAnsi="Courier New" w:cs="Courier New" w:hint="default"/>
+        <w:rFonts w:hint="default" w:ascii="Courier New" w:hAnsi="Courier New" w:cs="Courier New"/>
       </w:rPr>
     </w:lvl>
     <w:lvl w:ilvl="5" w:tplc="04090005" w:tentative="1">
@@ -3797,7 +4092,7 @@
         <w:ind w:left="5040" w:hanging="360"/>
       </w:pPr>
       <w:rPr>
-        <w:rFonts w:ascii="Wingdings" w:hAnsi="Wingdings" w:hint="default"/>
+        <w:rFonts w:hint="default" w:ascii="Wingdings" w:hAnsi="Wingdings"/>
       </w:rPr>
     </w:lvl>
     <w:lvl w:ilvl="6" w:tplc="04090001" w:tentative="1">
@@ -3809,7 +4104,7 @@
         <w:ind w:left="5760" w:hanging="360"/>
       </w:pPr>
       <w:rPr>
-        <w:rFonts w:ascii="Symbol" w:hAnsi="Symbol" w:hint="default"/>
+        <w:rFonts w:hint="default" w:ascii="Symbol" w:hAnsi="Symbol"/>
       </w:rPr>
     </w:lvl>
     <w:lvl w:ilvl="7" w:tplc="04090003" w:tentative="1">
@@ -3821,7 +4116,7 @@
         <w:ind w:left="6480" w:hanging="360"/>
       </w:pPr>
       <w:rPr>
-        <w:rFonts w:ascii="Courier New" w:hAnsi="Courier New" w:cs="Courier New" w:hint="default"/>
+        <w:rFonts w:hint="default" w:ascii="Courier New" w:hAnsi="Courier New" w:cs="Courier New"/>
       </w:rPr>
     </w:lvl>
     <w:lvl w:ilvl="8" w:tplc="04090005" w:tentative="1">
@@ -3833,7 +4128,7 @@
         <w:ind w:left="7200" w:hanging="360"/>
       </w:pPr>
       <w:rPr>
-        <w:rFonts w:ascii="Wingdings" w:hAnsi="Wingdings" w:hint="default"/>
+        <w:rFonts w:hint="default" w:ascii="Wingdings" w:hAnsi="Wingdings"/>
       </w:rPr>
     </w:lvl>
   </w:abstractNum>
@@ -3939,7 +4234,7 @@
         <w:ind w:left="720" w:hanging="360"/>
       </w:pPr>
       <w:rPr>
-        <w:rFonts w:cs="Times New Roman" w:hint="default"/>
+        <w:rFonts w:hint="default" w:cs="Times New Roman"/>
       </w:rPr>
     </w:lvl>
     <w:lvl w:ilvl="1" w:tplc="04090019">
@@ -4052,7 +4347,7 @@
         <w:ind w:left="1440" w:hanging="360"/>
       </w:pPr>
       <w:rPr>
-        <w:rFonts w:ascii="Symbol" w:hAnsi="Symbol" w:hint="default"/>
+        <w:rFonts w:hint="default" w:ascii="Symbol" w:hAnsi="Symbol"/>
       </w:rPr>
     </w:lvl>
     <w:lvl w:ilvl="1" w:tplc="04090003">
@@ -4064,7 +4359,7 @@
         <w:ind w:left="2160" w:hanging="360"/>
       </w:pPr>
       <w:rPr>
-        <w:rFonts w:ascii="Courier New" w:hAnsi="Courier New" w:cs="Courier New" w:hint="default"/>
+        <w:rFonts w:hint="default" w:ascii="Courier New" w:hAnsi="Courier New" w:cs="Courier New"/>
       </w:rPr>
     </w:lvl>
     <w:lvl w:ilvl="2" w:tplc="04090005" w:tentative="1">
@@ -4076,7 +4371,7 @@
         <w:ind w:left="2880" w:hanging="360"/>
       </w:pPr>
       <w:rPr>
-        <w:rFonts w:ascii="Wingdings" w:hAnsi="Wingdings" w:hint="default"/>
+        <w:rFonts w:hint="default" w:ascii="Wingdings" w:hAnsi="Wingdings"/>
       </w:rPr>
     </w:lvl>
     <w:lvl w:ilvl="3" w:tplc="04090001" w:tentative="1">
@@ -4088,7 +4383,7 @@
         <w:ind w:left="3600" w:hanging="360"/>
       </w:pPr>
       <w:rPr>
-        <w:rFonts w:ascii="Symbol" w:hAnsi="Symbol" w:hint="default"/>
+        <w:rFonts w:hint="default" w:ascii="Symbol" w:hAnsi="Symbol"/>
       </w:rPr>
     </w:lvl>
     <w:lvl w:ilvl="4" w:tplc="04090003" w:tentative="1">
@@ -4100,7 +4395,7 @@
         <w:ind w:left="4320" w:hanging="360"/>
       </w:pPr>
       <w:rPr>
-        <w:rFonts w:ascii="Courier New" w:hAnsi="Courier New" w:cs="Courier New" w:hint="default"/>
+        <w:rFonts w:hint="default" w:ascii="Courier New" w:hAnsi="Courier New" w:cs="Courier New"/>
       </w:rPr>
     </w:lvl>
     <w:lvl w:ilvl="5" w:tplc="04090005" w:tentative="1">
@@ -4112,7 +4407,7 @@
         <w:ind w:left="5040" w:hanging="360"/>
       </w:pPr>
       <w:rPr>
-        <w:rFonts w:ascii="Wingdings" w:hAnsi="Wingdings" w:hint="default"/>
+        <w:rFonts w:hint="default" w:ascii="Wingdings" w:hAnsi="Wingdings"/>
       </w:rPr>
     </w:lvl>
     <w:lvl w:ilvl="6" w:tplc="04090001" w:tentative="1">
@@ -4124,7 +4419,7 @@
         <w:ind w:left="5760" w:hanging="360"/>
       </w:pPr>
       <w:rPr>
-        <w:rFonts w:ascii="Symbol" w:hAnsi="Symbol" w:hint="default"/>
+        <w:rFonts w:hint="default" w:ascii="Symbol" w:hAnsi="Symbol"/>
       </w:rPr>
     </w:lvl>
     <w:lvl w:ilvl="7" w:tplc="04090003" w:tentative="1">
@@ -4136,7 +4431,7 @@
         <w:ind w:left="6480" w:hanging="360"/>
       </w:pPr>
       <w:rPr>
-        <w:rFonts w:ascii="Courier New" w:hAnsi="Courier New" w:cs="Courier New" w:hint="default"/>
+        <w:rFonts w:hint="default" w:ascii="Courier New" w:hAnsi="Courier New" w:cs="Courier New"/>
       </w:rPr>
     </w:lvl>
     <w:lvl w:ilvl="8" w:tplc="04090005" w:tentative="1">
@@ -4148,7 +4443,7 @@
         <w:ind w:left="7200" w:hanging="360"/>
       </w:pPr>
       <w:rPr>
-        <w:rFonts w:ascii="Wingdings" w:hAnsi="Wingdings" w:hint="default"/>
+        <w:rFonts w:hint="default" w:ascii="Wingdings" w:hAnsi="Wingdings"/>
       </w:rPr>
     </w:lvl>
   </w:abstractNum>
@@ -4165,7 +4460,7 @@
         <w:ind w:left="720" w:hanging="360"/>
       </w:pPr>
       <w:rPr>
-        <w:rFonts w:cs="Times New Roman" w:hint="default"/>
+        <w:rFonts w:hint="default" w:cs="Times New Roman"/>
       </w:rPr>
     </w:lvl>
     <w:lvl w:ilvl="1" w:tplc="04090019">
@@ -4274,7 +4569,7 @@
         <w:legacy w:legacy="1" w:legacySpace="0" w:legacyIndent="0"/>
         <w:lvlJc w:val="left"/>
         <w:rPr>
-          <w:rFonts w:ascii="Symbol" w:hAnsi="Symbol" w:hint="default"/>
+          <w:rFonts w:hint="default" w:ascii="Symbol" w:hAnsi="Symbol"/>
         </w:rPr>
       </w:lvl>
     </w:lvlOverride>
@@ -4313,11 +4608,11 @@
 </file>
 
 <file path=word/styles.xml><?xml version="1.0" encoding="utf-8"?>
-<w:styles xmlns:mc="http://schemas.openxmlformats.org/markup-compatibility/2006" xmlns:r="http://schemas.openxmlformats.org/officeDocument/2006/relationships" xmlns:w="http://schemas.openxmlformats.org/wordprocessingml/2006/main" xmlns:w14="http://schemas.microsoft.com/office/word/2010/wordml" xmlns:w15="http://schemas.microsoft.com/office/word/2012/wordml" xmlns:w16cid="http://schemas.microsoft.com/office/word/2016/wordml/cid" xmlns:w16se="http://schemas.microsoft.com/office/word/2015/wordml/symex" mc:Ignorable="w14 w15 w16se w16cid">
+<w:styles xmlns:wp14="http://schemas.microsoft.com/office/word/2010/wordprocessingDrawing" xmlns:mc="http://schemas.openxmlformats.org/markup-compatibility/2006" xmlns:r="http://schemas.openxmlformats.org/officeDocument/2006/relationships" xmlns:w="http://schemas.openxmlformats.org/wordprocessingml/2006/main" xmlns:w14="http://schemas.microsoft.com/office/word/2010/wordml" xmlns:w15="http://schemas.microsoft.com/office/word/2012/wordml" xmlns:w16cid="http://schemas.microsoft.com/office/word/2016/wordml/cid" xmlns:w16se="http://schemas.microsoft.com/office/word/2015/wordml/symex" mc:Ignorable="w14 w15 w16se w16cid wp14">
   <w:docDefaults>
     <w:rPrDefault>
       <w:rPr>
-        <w:rFonts w:asciiTheme="minorHAnsi" w:eastAsiaTheme="minorHAnsi" w:hAnsiTheme="minorHAnsi" w:cstheme="minorBidi"/>
+        <w:rFonts w:asciiTheme="minorHAnsi" w:hAnsiTheme="minorHAnsi" w:eastAsiaTheme="minorHAnsi" w:cstheme="minorBidi"/>
         <w:sz w:val="22"/>
         <w:szCs w:val="22"/>
         <w:lang w:val="en-US" w:eastAsia="en-US" w:bidi="ar-SA"/>
@@ -4332,14 +4627,14 @@
   <w:latentStyles w:defLockedState="0" w:defUIPriority="99" w:defSemiHidden="0" w:defUnhideWhenUsed="0" w:defQFormat="0" w:count="376">
     <w:lsdException w:name="Normal" w:uiPriority="0" w:qFormat="1"/>
     <w:lsdException w:name="heading 1" w:uiPriority="9" w:qFormat="1"/>
-    <w:lsdException w:name="heading 2" w:semiHidden="1" w:uiPriority="9" w:unhideWhenUsed="1" w:qFormat="1"/>
-    <w:lsdException w:name="heading 3" w:semiHidden="1" w:uiPriority="9" w:unhideWhenUsed="1" w:qFormat="1"/>
-    <w:lsdException w:name="heading 4" w:semiHidden="1" w:uiPriority="9" w:unhideWhenUsed="1" w:qFormat="1"/>
-    <w:lsdException w:name="heading 5" w:semiHidden="1" w:uiPriority="9" w:unhideWhenUsed="1" w:qFormat="1"/>
-    <w:lsdException w:name="heading 6" w:semiHidden="1" w:uiPriority="9" w:unhideWhenUsed="1" w:qFormat="1"/>
-    <w:lsdException w:name="heading 7" w:semiHidden="1" w:uiPriority="9" w:unhideWhenUsed="1" w:qFormat="1"/>
-    <w:lsdException w:name="heading 8" w:semiHidden="1" w:uiPriority="9" w:unhideWhenUsed="1" w:qFormat="1"/>
-    <w:lsdException w:name="heading 9" w:semiHidden="1" w:uiPriority="9" w:unhideWhenUsed="1" w:qFormat="1"/>
+    <w:lsdException w:name="heading 2" w:uiPriority="9" w:semiHidden="1" w:unhideWhenUsed="1" w:qFormat="1"/>
+    <w:lsdException w:name="heading 3" w:uiPriority="9" w:semiHidden="1" w:unhideWhenUsed="1" w:qFormat="1"/>
+    <w:lsdException w:name="heading 4" w:uiPriority="9" w:semiHidden="1" w:unhideWhenUsed="1" w:qFormat="1"/>
+    <w:lsdException w:name="heading 5" w:uiPriority="9" w:semiHidden="1" w:unhideWhenUsed="1" w:qFormat="1"/>
+    <w:lsdException w:name="heading 6" w:uiPriority="9" w:semiHidden="1" w:unhideWhenUsed="1" w:qFormat="1"/>
+    <w:lsdException w:name="heading 7" w:uiPriority="9" w:semiHidden="1" w:unhideWhenUsed="1" w:qFormat="1"/>
+    <w:lsdException w:name="heading 8" w:uiPriority="9" w:semiHidden="1" w:unhideWhenUsed="1" w:qFormat="1"/>
+    <w:lsdException w:name="heading 9" w:uiPriority="9" w:semiHidden="1" w:unhideWhenUsed="1" w:qFormat="1"/>
     <w:lsdException w:name="index 1" w:semiHidden="1" w:unhideWhenUsed="1"/>
     <w:lsdException w:name="index 2" w:semiHidden="1" w:unhideWhenUsed="1"/>
     <w:lsdException w:name="index 3" w:semiHidden="1" w:unhideWhenUsed="1"/>
@@ -4349,22 +4644,22 @@
     <w:lsdException w:name="index 7" w:semiHidden="1" w:unhideWhenUsed="1"/>
     <w:lsdException w:name="index 8" w:semiHidden="1" w:unhideWhenUsed="1"/>
     <w:lsdException w:name="index 9" w:semiHidden="1" w:unhideWhenUsed="1"/>
-    <w:lsdException w:name="toc 1" w:semiHidden="1" w:uiPriority="39" w:unhideWhenUsed="1"/>
-    <w:lsdException w:name="toc 2" w:semiHidden="1" w:uiPriority="39" w:unhideWhenUsed="1"/>
-    <w:lsdException w:name="toc 3" w:semiHidden="1" w:uiPriority="39" w:unhideWhenUsed="1"/>
-    <w:lsdException w:name="toc 4" w:semiHidden="1" w:uiPriority="39" w:unhideWhenUsed="1"/>
-    <w:lsdException w:name="toc 5" w:semiHidden="1" w:uiPriority="39" w:unhideWhenUsed="1"/>
-    <w:lsdException w:name="toc 6" w:semiHidden="1" w:uiPriority="39" w:unhideWhenUsed="1"/>
-    <w:lsdException w:name="toc 7" w:semiHidden="1" w:uiPriority="39" w:unhideWhenUsed="1"/>
-    <w:lsdException w:name="toc 8" w:semiHidden="1" w:uiPriority="39" w:unhideWhenUsed="1"/>
-    <w:lsdException w:name="toc 9" w:semiHidden="1" w:uiPriority="39" w:unhideWhenUsed="1"/>
+    <w:lsdException w:name="toc 1" w:uiPriority="39" w:semiHidden="1" w:unhideWhenUsed="1"/>
+    <w:lsdException w:name="toc 2" w:uiPriority="39" w:semiHidden="1" w:unhideWhenUsed="1"/>
+    <w:lsdException w:name="toc 3" w:uiPriority="39" w:semiHidden="1" w:unhideWhenUsed="1"/>
+    <w:lsdException w:name="toc 4" w:uiPriority="39" w:semiHidden="1" w:unhideWhenUsed="1"/>
+    <w:lsdException w:name="toc 5" w:uiPriority="39" w:semiHidden="1" w:unhideWhenUsed="1"/>
+    <w:lsdException w:name="toc 6" w:uiPriority="39" w:semiHidden="1" w:unhideWhenUsed="1"/>
+    <w:lsdException w:name="toc 7" w:uiPriority="39" w:semiHidden="1" w:unhideWhenUsed="1"/>
+    <w:lsdException w:name="toc 8" w:uiPriority="39" w:semiHidden="1" w:unhideWhenUsed="1"/>
+    <w:lsdException w:name="toc 9" w:uiPriority="39" w:semiHidden="1" w:unhideWhenUsed="1"/>
     <w:lsdException w:name="Normal Indent" w:semiHidden="1" w:unhideWhenUsed="1"/>
     <w:lsdException w:name="footnote text" w:semiHidden="1" w:unhideWhenUsed="1"/>
     <w:lsdException w:name="annotation text" w:semiHidden="1" w:unhideWhenUsed="1"/>
     <w:lsdException w:name="header" w:semiHidden="1" w:unhideWhenUsed="1"/>
     <w:lsdException w:name="footer" w:semiHidden="1" w:unhideWhenUsed="1"/>
     <w:lsdException w:name="index heading" w:semiHidden="1" w:unhideWhenUsed="1"/>
-    <w:lsdException w:name="caption" w:semiHidden="1" w:uiPriority="35" w:unhideWhenUsed="1" w:qFormat="1"/>
+    <w:lsdException w:name="caption" w:uiPriority="35" w:semiHidden="1" w:unhideWhenUsed="1" w:qFormat="1"/>
     <w:lsdException w:name="table of figures" w:semiHidden="1" w:unhideWhenUsed="1"/>
     <w:lsdException w:name="envelope address" w:semiHidden="1" w:unhideWhenUsed="1"/>
     <w:lsdException w:name="envelope return" w:semiHidden="1" w:unhideWhenUsed="1"/>
@@ -4395,7 +4690,7 @@
     <w:lsdException w:name="Title" w:uiPriority="10" w:qFormat="1"/>
     <w:lsdException w:name="Closing" w:semiHidden="1" w:unhideWhenUsed="1"/>
     <w:lsdException w:name="Signature" w:semiHidden="1" w:unhideWhenUsed="1"/>
-    <w:lsdException w:name="Default Paragraph Font" w:semiHidden="1" w:uiPriority="1" w:unhideWhenUsed="1"/>
+    <w:lsdException w:name="Default Paragraph Font" w:uiPriority="1" w:semiHidden="1" w:unhideWhenUsed="1"/>
     <w:lsdException w:name="Body Text" w:semiHidden="1" w:unhideWhenUsed="1"/>
     <w:lsdException w:name="Body Text Indent" w:semiHidden="1" w:unhideWhenUsed="1"/>
     <w:lsdException w:name="List Continue" w:semiHidden="1" w:unhideWhenUsed="1"/>
@@ -4592,8 +4887,8 @@
     <w:lsdException w:name="Subtle Reference" w:uiPriority="31" w:qFormat="1"/>
     <w:lsdException w:name="Intense Reference" w:uiPriority="32" w:qFormat="1"/>
     <w:lsdException w:name="Book Title" w:uiPriority="33" w:qFormat="1"/>
-    <w:lsdException w:name="Bibliography" w:semiHidden="1" w:uiPriority="37" w:unhideWhenUsed="1"/>
-    <w:lsdException w:name="TOC Heading" w:semiHidden="1" w:uiPriority="39" w:unhideWhenUsed="1" w:qFormat="1"/>
+    <w:lsdException w:name="Bibliography" w:uiPriority="37" w:semiHidden="1" w:unhideWhenUsed="1"/>
+    <w:lsdException w:name="TOC Heading" w:uiPriority="39" w:semiHidden="1" w:unhideWhenUsed="1" w:qFormat="1"/>
     <w:lsdException w:name="Plain Table 1" w:uiPriority="41"/>
     <w:lsdException w:name="Plain Table 2" w:uiPriority="42"/>
     <w:lsdException w:name="Plain Table 3" w:uiPriority="43"/>
@@ -4704,12 +4999,12 @@
     <w:lsdException w:name="Unresolved Mention" w:semiHidden="1" w:unhideWhenUsed="1"/>
     <w:lsdException w:name="Smart Link" w:semiHidden="1" w:unhideWhenUsed="1"/>
   </w:latentStyles>
-  <w:style w:type="paragraph" w:default="1" w:styleId="Normal">
+  <w:style w:type="paragraph" w:styleId="Normal" w:default="1">
     <w:name w:val="Normal"/>
     <w:qFormat/>
     <w:rsid w:val="004B722F"/>
     <w:rPr>
-      <w:rFonts w:eastAsiaTheme="minorEastAsia" w:cs="Times New Roman"/>
+      <w:rFonts w:cs="Times New Roman" w:eastAsiaTheme="minorEastAsia"/>
     </w:rPr>
   </w:style>
   <w:style w:type="paragraph" w:styleId="Heading1">
@@ -4727,18 +5022,18 @@
       <w:outlineLvl w:val="0"/>
     </w:pPr>
     <w:rPr>
-      <w:rFonts w:asciiTheme="majorHAnsi" w:eastAsiaTheme="majorEastAsia" w:hAnsiTheme="majorHAnsi"/>
+      <w:rFonts w:asciiTheme="majorHAnsi" w:hAnsiTheme="majorHAnsi" w:eastAsiaTheme="majorEastAsia"/>
       <w:color w:val="2F5496" w:themeColor="accent1" w:themeShade="BF"/>
       <w:sz w:val="32"/>
       <w:szCs w:val="32"/>
     </w:rPr>
   </w:style>
-  <w:style w:type="character" w:default="1" w:styleId="DefaultParagraphFont">
+  <w:style w:type="character" w:styleId="DefaultParagraphFont" w:default="1">
     <w:name w:val="Default Paragraph Font"/>
     <w:uiPriority w:val="1"/>
     <w:unhideWhenUsed/>
   </w:style>
-  <w:style w:type="table" w:default="1" w:styleId="TableNormal">
+  <w:style w:type="table" w:styleId="TableNormal" w:default="1">
     <w:name w:val="Normal Table"/>
     <w:uiPriority w:val="99"/>
     <w:semiHidden/>
@@ -4753,20 +5048,20 @@
       </w:tblCellMar>
     </w:tblPr>
   </w:style>
-  <w:style w:type="numbering" w:default="1" w:styleId="NoList">
+  <w:style w:type="numbering" w:styleId="NoList" w:default="1">
     <w:name w:val="No List"/>
     <w:uiPriority w:val="99"/>
     <w:semiHidden/>
     <w:unhideWhenUsed/>
   </w:style>
-  <w:style w:type="character" w:customStyle="1" w:styleId="Heading1Char">
+  <w:style w:type="character" w:styleId="Heading1Char" w:customStyle="1">
     <w:name w:val="Heading 1 Char"/>
     <w:basedOn w:val="DefaultParagraphFont"/>
     <w:link w:val="Heading1"/>
     <w:uiPriority w:val="9"/>
     <w:rsid w:val="004B722F"/>
     <w:rPr>
-      <w:rFonts w:asciiTheme="majorHAnsi" w:eastAsiaTheme="majorEastAsia" w:hAnsiTheme="majorHAnsi" w:cs="Times New Roman"/>
+      <w:rFonts w:cs="Times New Roman" w:asciiTheme="majorHAnsi" w:hAnsiTheme="majorHAnsi" w:eastAsiaTheme="majorEastAsia"/>
       <w:color w:val="2F5496" w:themeColor="accent1" w:themeShade="BF"/>
       <w:sz w:val="32"/>
       <w:szCs w:val="32"/>
@@ -4790,14 +5085,14 @@
       <w:spacing w:val="15"/>
     </w:rPr>
   </w:style>
-  <w:style w:type="character" w:customStyle="1" w:styleId="SubtitleChar">
+  <w:style w:type="character" w:styleId="SubtitleChar" w:customStyle="1">
     <w:name w:val="Subtitle Char"/>
     <w:basedOn w:val="DefaultParagraphFont"/>
     <w:link w:val="Subtitle"/>
     <w:uiPriority w:val="11"/>
     <w:rsid w:val="004B722F"/>
     <w:rPr>
-      <w:rFonts w:eastAsiaTheme="minorEastAsia" w:cs="Times New Roman"/>
+      <w:rFonts w:cs="Times New Roman" w:eastAsiaTheme="minorEastAsia"/>
       <w:color w:val="5A5A5A" w:themeColor="text1" w:themeTint="A5"/>
       <w:spacing w:val="15"/>
     </w:rPr>
@@ -4813,7 +5108,7 @@
       <w:contextualSpacing/>
     </w:pPr>
   </w:style>
-  <w:style w:type="paragraph" w:customStyle="1" w:styleId="paragraph">
+  <w:style w:type="paragraph" w:styleId="paragraph" w:customStyle="1">
     <w:name w:val="paragraph"/>
     <w:basedOn w:val="Normal"/>
     <w:rsid w:val="004B722F"/>
@@ -4821,22 +5116,22 @@
       <w:spacing w:before="100" w:beforeAutospacing="1" w:after="100" w:afterAutospacing="1" w:line="240" w:lineRule="auto"/>
     </w:pPr>
     <w:rPr>
-      <w:rFonts w:ascii="Times New Roman" w:eastAsia="Times New Roman" w:hAnsi="Times New Roman"/>
+      <w:rFonts w:ascii="Times New Roman" w:hAnsi="Times New Roman" w:eastAsia="Times New Roman"/>
       <w:sz w:val="24"/>
       <w:szCs w:val="24"/>
     </w:rPr>
   </w:style>
-  <w:style w:type="character" w:customStyle="1" w:styleId="spellingerror">
+  <w:style w:type="character" w:styleId="spellingerror" w:customStyle="1">
     <w:name w:val="spellingerror"/>
     <w:basedOn w:val="DefaultParagraphFont"/>
     <w:rsid w:val="004B722F"/>
   </w:style>
-  <w:style w:type="character" w:customStyle="1" w:styleId="normaltextrun">
+  <w:style w:type="character" w:styleId="normaltextrun" w:customStyle="1">
     <w:name w:val="normaltextrun"/>
     <w:basedOn w:val="DefaultParagraphFont"/>
     <w:rsid w:val="004B722F"/>
   </w:style>
-  <w:style w:type="character" w:customStyle="1" w:styleId="eop">
+  <w:style w:type="character" w:styleId="eop" w:customStyle="1">
     <w:name w:val="eop"/>
     <w:basedOn w:val="DefaultParagraphFont"/>
     <w:rsid w:val="004B722F"/>
@@ -4874,8 +5169,8 @@
     <w:rsid w:val="00581606"/>
     <w:pPr>
       <w:pBdr>
-        <w:top w:val="single" w:sz="4" w:space="10" w:color="4472C4" w:themeColor="accent1"/>
-        <w:bottom w:val="single" w:sz="4" w:space="10" w:color="4472C4" w:themeColor="accent1"/>
+        <w:top w:val="single" w:color="4472C4" w:themeColor="accent1" w:sz="4" w:space="10"/>
+        <w:bottom w:val="single" w:color="4472C4" w:themeColor="accent1" w:sz="4" w:space="10"/>
       </w:pBdr>
       <w:spacing w:before="360" w:after="360"/>
       <w:ind w:left="864" w:right="864"/>
@@ -4887,14 +5182,14 @@
       <w:color w:val="4472C4" w:themeColor="accent1"/>
     </w:rPr>
   </w:style>
-  <w:style w:type="character" w:customStyle="1" w:styleId="IntenseQuoteChar">
+  <w:style w:type="character" w:styleId="IntenseQuoteChar" w:customStyle="1">
     <w:name w:val="Intense Quote Char"/>
     <w:basedOn w:val="DefaultParagraphFont"/>
     <w:link w:val="IntenseQuote"/>
     <w:uiPriority w:val="30"/>
     <w:rsid w:val="00581606"/>
     <w:rPr>
-      <w:rFonts w:eastAsiaTheme="minorEastAsia" w:cs="Times New Roman"/>
+      <w:rFonts w:cs="Times New Roman" w:eastAsiaTheme="minorEastAsia"/>
       <w:i/>
       <w:iCs/>
       <w:color w:val="4472C4" w:themeColor="accent1"/>

</xml_diff>